<commit_message>
Party-id zu smallint (dieses mal komplett)
</commit_message>
<xml_diff>
--- a/Blatt4/Relationenschema.docx
+++ b/Blatt4/Relationenschema.docx
@@ -584,20 +584,12 @@
           <w:lang w:val="en-US"/>
         </w:rPr>
       </w:pPr>
-      <w:proofErr w:type="gramStart"/>
       <w:r>
         <w:rPr>
           <w:lang w:val="en-US"/>
         </w:rPr>
         <w:lastRenderedPageBreak/>
-        <w:t>create</w:t>
-      </w:r>
-      <w:proofErr w:type="gramEnd"/>
-      <w:r>
-        <w:rPr>
-          <w:lang w:val="en-US"/>
-        </w:rPr>
-        <w:t xml:space="preserve"> table Elector (</w:t>
+        <w:t>create table Elector (</w:t>
       </w:r>
     </w:p>
     <w:p>
@@ -612,20 +604,7 @@
           <w:lang w:val="en-US"/>
         </w:rPr>
         <w:tab/>
-      </w:r>
-      <w:proofErr w:type="gramStart"/>
-      <w:r>
-        <w:rPr>
-          <w:lang w:val="en-US"/>
-        </w:rPr>
-        <w:t>id</w:t>
-      </w:r>
-      <w:proofErr w:type="gramEnd"/>
-      <w:r>
-        <w:rPr>
-          <w:lang w:val="en-US"/>
-        </w:rPr>
-        <w:t xml:space="preserve"> </w:t>
+        <w:t xml:space="preserve">id </w:t>
       </w:r>
       <w:r>
         <w:rPr>
@@ -666,15 +645,8 @@
           <w:lang w:val="en-US"/>
         </w:rPr>
         <w:tab/>
-      </w:r>
-      <w:proofErr w:type="gramStart"/>
-      <w:r>
-        <w:rPr>
-          <w:lang w:val="en-US"/>
-        </w:rPr>
         <w:t>name</w:t>
       </w:r>
-      <w:proofErr w:type="gramEnd"/>
       <w:r>
         <w:rPr>
           <w:lang w:val="en-US"/>
@@ -792,14 +764,12 @@
           <w:lang w:val="en-US"/>
         </w:rPr>
       </w:pPr>
-      <w:proofErr w:type="gramStart"/>
       <w:r>
         <w:rPr>
           <w:lang w:val="en-US"/>
         </w:rPr>
         <w:t>birthday</w:t>
       </w:r>
-      <w:proofErr w:type="gramEnd"/>
       <w:r>
         <w:rPr>
           <w:lang w:val="en-US"/>
@@ -841,7 +811,6 @@
         </w:rPr>
       </w:pPr>
       <w:proofErr w:type="spellStart"/>
-      <w:proofErr w:type="gramStart"/>
       <w:r>
         <w:rPr>
           <w:lang w:val="en-US"/>
@@ -849,7 +818,6 @@
         <w:t>wahlkreis</w:t>
       </w:r>
       <w:proofErr w:type="spellEnd"/>
-      <w:proofErr w:type="gramEnd"/>
       <w:r>
         <w:rPr>
           <w:lang w:val="en-US"/>
@@ -904,19 +872,11 @@
           <w:lang w:val="en-US"/>
         </w:rPr>
       </w:pPr>
-      <w:proofErr w:type="gramStart"/>
-      <w:r>
-        <w:rPr>
-          <w:lang w:val="en-US"/>
-        </w:rPr>
-        <w:t>create</w:t>
-      </w:r>
-      <w:proofErr w:type="gramEnd"/>
-      <w:r>
-        <w:rPr>
-          <w:lang w:val="en-US"/>
-        </w:rPr>
-        <w:t xml:space="preserve"> table Vote (</w:t>
+      <w:r>
+        <w:rPr>
+          <w:lang w:val="en-US"/>
+        </w:rPr>
+        <w:t>create table Vote (</w:t>
       </w:r>
     </w:p>
     <w:p>
@@ -927,14 +887,12 @@
           <w:lang w:val="en-US"/>
         </w:rPr>
       </w:pPr>
-      <w:proofErr w:type="gramStart"/>
       <w:r>
         <w:rPr>
           <w:lang w:val="en-US"/>
         </w:rPr>
         <w:t>id</w:t>
       </w:r>
-      <w:proofErr w:type="gramEnd"/>
       <w:r>
         <w:rPr>
           <w:lang w:val="en-US"/>
@@ -976,14 +934,12 @@
           <w:lang w:val="en-US"/>
         </w:rPr>
       </w:pPr>
-      <w:proofErr w:type="gramStart"/>
       <w:r>
         <w:rPr>
           <w:lang w:val="en-US"/>
         </w:rPr>
         <w:t>year</w:t>
       </w:r>
-      <w:proofErr w:type="gramEnd"/>
       <w:r>
         <w:rPr>
           <w:lang w:val="en-US"/>
@@ -1033,7 +989,6 @@
         </w:rPr>
       </w:pPr>
       <w:proofErr w:type="spellStart"/>
-      <w:proofErr w:type="gramStart"/>
       <w:r>
         <w:rPr>
           <w:lang w:val="en-US"/>
@@ -1041,17 +996,15 @@
         <w:t>erststimme</w:t>
       </w:r>
       <w:proofErr w:type="spellEnd"/>
-      <w:proofErr w:type="gramEnd"/>
-      <w:r>
-        <w:rPr>
-          <w:lang w:val="en-US"/>
-        </w:rPr>
-        <w:tab/>
-      </w:r>
-      <w:proofErr w:type="spellStart"/>
-      <w:r>
-        <w:rPr>
-          <w:color w:val="FF0000"/>
+      <w:r>
+        <w:rPr>
+          <w:lang w:val="en-US"/>
+        </w:rPr>
+        <w:tab/>
+      </w:r>
+      <w:proofErr w:type="spellStart"/>
+      <w:r>
+        <w:rPr>
           <w:lang w:val="en-US"/>
         </w:rPr>
         <w:t>smallint</w:t>
@@ -1059,7 +1012,6 @@
       <w:proofErr w:type="spellEnd"/>
       <w:r>
         <w:rPr>
-          <w:color w:val="FF0000"/>
           <w:lang w:val="en-US"/>
         </w:rPr>
         <w:tab/>
@@ -1083,13 +1035,11 @@
         <w:spacing w:after="0"/>
         <w:ind w:firstLine="708"/>
         <w:rPr>
-          <w:color w:val="FF0000"/>
-          <w:lang w:val="en-US"/>
-        </w:rPr>
-      </w:pPr>
-      <w:r>
-        <w:rPr>
-          <w:color w:val="FF0000"/>
+          <w:lang w:val="en-US"/>
+        </w:rPr>
+      </w:pPr>
+      <w:r>
+        <w:rPr>
           <w:lang w:val="en-US"/>
         </w:rPr>
         <w:t>/* when "</w:t>
@@ -1097,7 +1047,6 @@
       <w:proofErr w:type="spellStart"/>
       <w:r>
         <w:rPr>
-          <w:color w:val="FF0000"/>
           <w:lang w:val="en-US"/>
         </w:rPr>
         <w:t>erststimme</w:t>
@@ -1105,7 +1054,6 @@
       <w:proofErr w:type="spellEnd"/>
       <w:r>
         <w:rPr>
-          <w:color w:val="FF0000"/>
           <w:lang w:val="en-US"/>
         </w:rPr>
         <w:t>" is invalid, it has the value NULL*/</w:t>
@@ -1120,7 +1068,6 @@
         </w:rPr>
       </w:pPr>
       <w:proofErr w:type="spellStart"/>
-      <w:proofErr w:type="gramStart"/>
       <w:r>
         <w:rPr>
           <w:lang w:val="en-US"/>
@@ -1128,17 +1075,15 @@
         <w:t>zweitstimme</w:t>
       </w:r>
       <w:proofErr w:type="spellEnd"/>
-      <w:proofErr w:type="gramEnd"/>
-      <w:r>
-        <w:rPr>
-          <w:lang w:val="en-US"/>
-        </w:rPr>
-        <w:tab/>
-      </w:r>
-      <w:proofErr w:type="spellStart"/>
-      <w:r>
-        <w:rPr>
-          <w:color w:val="FF0000"/>
+      <w:r>
+        <w:rPr>
+          <w:lang w:val="en-US"/>
+        </w:rPr>
+        <w:tab/>
+      </w:r>
+      <w:proofErr w:type="spellStart"/>
+      <w:r>
+        <w:rPr>
           <w:lang w:val="en-US"/>
         </w:rPr>
         <w:t>smallint</w:t>
@@ -1146,27 +1091,21 @@
       <w:proofErr w:type="spellEnd"/>
       <w:r>
         <w:rPr>
-          <w:color w:val="FF0000"/>
-          <w:lang w:val="en-US"/>
-        </w:rPr>
-        <w:tab/>
-      </w:r>
-      <w:r>
-        <w:rPr>
-          <w:lang w:val="en-US"/>
-        </w:rPr>
-        <w:tab/>
-      </w:r>
-      <w:r>
-        <w:rPr>
-          <w:lang w:val="en-US"/>
-        </w:rPr>
-        <w:tab/>
-      </w:r>
-      <w:r>
-        <w:rPr>
-          <w:lang w:val="en-US"/>
-        </w:rPr>
+          <w:lang w:val="en-US"/>
+        </w:rPr>
+        <w:tab/>
+      </w:r>
+      <w:r>
+        <w:rPr>
+          <w:lang w:val="en-US"/>
+        </w:rPr>
+        <w:tab/>
+      </w:r>
+      <w:r>
+        <w:rPr>
+          <w:lang w:val="en-US"/>
+        </w:rPr>
+        <w:tab/>
         <w:t>references Party(id),</w:t>
       </w:r>
     </w:p>
@@ -1175,13 +1114,11 @@
         <w:spacing w:after="0"/>
         <w:ind w:firstLine="708"/>
         <w:rPr>
-          <w:color w:val="FF0000"/>
-          <w:lang w:val="en-US"/>
-        </w:rPr>
-      </w:pPr>
-      <w:r>
-        <w:rPr>
-          <w:color w:val="FF0000"/>
+          <w:lang w:val="en-US"/>
+        </w:rPr>
+      </w:pPr>
+      <w:r>
+        <w:rPr>
           <w:lang w:val="en-US"/>
         </w:rPr>
         <w:t>/* when "</w:t>
@@ -1189,7 +1126,6 @@
       <w:proofErr w:type="spellStart"/>
       <w:r>
         <w:rPr>
-          <w:color w:val="FF0000"/>
           <w:lang w:val="en-US"/>
         </w:rPr>
         <w:t>zweitstimme</w:t>
@@ -1197,7 +1133,6 @@
       <w:proofErr w:type="spellEnd"/>
       <w:r>
         <w:rPr>
-          <w:color w:val="FF0000"/>
           <w:lang w:val="en-US"/>
         </w:rPr>
         <w:t>" is invalid, it has the value NULL*/</w:t>
@@ -1252,19 +1187,11 @@
           <w:lang w:val="en-US"/>
         </w:rPr>
       </w:pPr>
-      <w:proofErr w:type="gramStart"/>
-      <w:r>
-        <w:rPr>
-          <w:lang w:val="en-US"/>
-        </w:rPr>
-        <w:t>create</w:t>
-      </w:r>
-      <w:proofErr w:type="gramEnd"/>
-      <w:r>
-        <w:rPr>
-          <w:lang w:val="en-US"/>
-        </w:rPr>
-        <w:t xml:space="preserve"> table Party (</w:t>
+      <w:r>
+        <w:rPr>
+          <w:lang w:val="en-US"/>
+        </w:rPr>
+        <w:t>create table Party (</w:t>
       </w:r>
     </w:p>
     <w:p>
@@ -1275,30 +1202,27 @@
           <w:lang w:val="en-US"/>
         </w:rPr>
       </w:pPr>
-      <w:proofErr w:type="gramStart"/>
       <w:r>
         <w:rPr>
           <w:lang w:val="en-US"/>
         </w:rPr>
         <w:t>id</w:t>
       </w:r>
-      <w:proofErr w:type="gramEnd"/>
-      <w:r>
-        <w:rPr>
-          <w:lang w:val="en-US"/>
-        </w:rPr>
-        <w:tab/>
-      </w:r>
-      <w:r>
-        <w:rPr>
-          <w:lang w:val="en-US"/>
-        </w:rPr>
-        <w:tab/>
-      </w:r>
-      <w:proofErr w:type="spellStart"/>
-      <w:r>
-        <w:rPr>
-          <w:color w:val="FF0000"/>
+      <w:r>
+        <w:rPr>
+          <w:lang w:val="en-US"/>
+        </w:rPr>
+        <w:tab/>
+      </w:r>
+      <w:r>
+        <w:rPr>
+          <w:lang w:val="en-US"/>
+        </w:rPr>
+        <w:tab/>
+      </w:r>
+      <w:proofErr w:type="spellStart"/>
+      <w:r>
+        <w:rPr>
           <w:lang w:val="en-US"/>
         </w:rPr>
         <w:t>smallint</w:t>
@@ -1326,14 +1250,12 @@
           <w:lang w:val="en-US"/>
         </w:rPr>
       </w:pPr>
-      <w:proofErr w:type="gramStart"/>
       <w:r>
         <w:rPr>
           <w:lang w:val="en-US"/>
         </w:rPr>
         <w:t>name</w:t>
       </w:r>
-      <w:proofErr w:type="gramEnd"/>
       <w:r>
         <w:rPr>
           <w:lang w:val="en-US"/>
@@ -1364,7 +1286,6 @@
         </w:rPr>
       </w:pPr>
       <w:proofErr w:type="spellStart"/>
-      <w:proofErr w:type="gramStart"/>
       <w:r>
         <w:rPr>
           <w:lang w:val="en-US"/>
@@ -1372,7 +1293,6 @@
         <w:t>abkuerzung</w:t>
       </w:r>
       <w:proofErr w:type="spellEnd"/>
-      <w:proofErr w:type="gramEnd"/>
       <w:r>
         <w:rPr>
           <w:lang w:val="en-US"/>
@@ -1404,19 +1324,11 @@
           <w:lang w:val="en-US"/>
         </w:rPr>
       </w:pPr>
-      <w:proofErr w:type="gramStart"/>
-      <w:r>
-        <w:rPr>
-          <w:lang w:val="en-US"/>
-        </w:rPr>
-        <w:t>create</w:t>
-      </w:r>
-      <w:proofErr w:type="gramEnd"/>
-      <w:r>
-        <w:rPr>
-          <w:lang w:val="en-US"/>
-        </w:rPr>
-        <w:t xml:space="preserve"> table </w:t>
+      <w:r>
+        <w:rPr>
+          <w:lang w:val="en-US"/>
+        </w:rPr>
+        <w:t xml:space="preserve">create table </w:t>
       </w:r>
       <w:proofErr w:type="spellStart"/>
       <w:r>
@@ -1445,15 +1357,8 @@
           <w:lang w:val="en-US"/>
         </w:rPr>
         <w:tab/>
-      </w:r>
-      <w:proofErr w:type="gramStart"/>
-      <w:r>
-        <w:rPr>
-          <w:lang w:val="en-US"/>
-        </w:rPr>
         <w:t>party</w:t>
       </w:r>
-      <w:proofErr w:type="gramEnd"/>
       <w:r>
         <w:rPr>
           <w:lang w:val="en-US"/>
@@ -1484,12 +1389,6 @@
           <w:lang w:val="en-US"/>
         </w:rPr>
         <w:tab/>
-      </w:r>
-      <w:r>
-        <w:rPr>
-          <w:color w:val="FF0000"/>
-          <w:lang w:val="en-US"/>
-        </w:rPr>
         <w:t>references Party(id)</w:t>
       </w:r>
       <w:r>
@@ -1511,15 +1410,8 @@
           <w:lang w:val="en-US"/>
         </w:rPr>
         <w:tab/>
-      </w:r>
-      <w:proofErr w:type="gramStart"/>
-      <w:r>
-        <w:rPr>
-          <w:lang w:val="en-US"/>
-        </w:rPr>
         <w:t>year</w:t>
       </w:r>
-      <w:proofErr w:type="gramEnd"/>
       <w:r>
         <w:rPr>
           <w:lang w:val="en-US"/>
@@ -1557,12 +1449,6 @@
           <w:lang w:val="en-US"/>
         </w:rPr>
         <w:tab/>
-      </w:r>
-      <w:r>
-        <w:rPr>
-          <w:color w:val="FF0000"/>
-          <w:lang w:val="en-US"/>
-        </w:rPr>
         <w:t>not null</w:t>
       </w:r>
       <w:r>
@@ -1598,7 +1484,6 @@
         </w:rPr>
       </w:pPr>
       <w:proofErr w:type="spellStart"/>
-      <w:proofErr w:type="gramStart"/>
       <w:r>
         <w:rPr>
           <w:lang w:val="en-US"/>
@@ -1606,7 +1491,6 @@
         <w:t>erststimmen</w:t>
       </w:r>
       <w:proofErr w:type="spellEnd"/>
-      <w:proofErr w:type="gramEnd"/>
       <w:r>
         <w:rPr>
           <w:lang w:val="en-US"/>
@@ -1770,19 +1654,11 @@
           <w:lang w:val="en-US"/>
         </w:rPr>
       </w:pPr>
-      <w:proofErr w:type="gramStart"/>
-      <w:r>
-        <w:rPr>
-          <w:lang w:val="en-US"/>
-        </w:rPr>
-        <w:t>create</w:t>
-      </w:r>
-      <w:proofErr w:type="gramEnd"/>
-      <w:r>
-        <w:rPr>
-          <w:lang w:val="en-US"/>
-        </w:rPr>
-        <w:t xml:space="preserve"> table </w:t>
+      <w:r>
+        <w:rPr>
+          <w:lang w:val="en-US"/>
+        </w:rPr>
+        <w:t xml:space="preserve">create table </w:t>
       </w:r>
       <w:proofErr w:type="spellStart"/>
       <w:r>
@@ -1807,14 +1683,12 @@
           <w:lang w:val="en-US"/>
         </w:rPr>
       </w:pPr>
-      <w:proofErr w:type="gramStart"/>
       <w:r>
         <w:rPr>
           <w:lang w:val="en-US"/>
         </w:rPr>
         <w:t>id</w:t>
       </w:r>
-      <w:proofErr w:type="gramEnd"/>
       <w:r>
         <w:rPr>
           <w:lang w:val="en-US"/>
@@ -1857,45 +1731,31 @@
           <w:lang w:val="en-US"/>
         </w:rPr>
       </w:pPr>
-      <w:proofErr w:type="gramStart"/>
       <w:r>
         <w:rPr>
           <w:lang w:val="en-US"/>
         </w:rPr>
         <w:t>name</w:t>
       </w:r>
-      <w:proofErr w:type="gramEnd"/>
-      <w:r>
-        <w:rPr>
-          <w:lang w:val="en-US"/>
-        </w:rPr>
-        <w:tab/>
-      </w:r>
-      <w:r>
-        <w:rPr>
-          <w:lang w:val="en-US"/>
-        </w:rPr>
-        <w:tab/>
-        <w:t>varchar(25</w:t>
-      </w:r>
-      <w:r>
-        <w:rPr>
-          <w:lang w:val="en-US"/>
-        </w:rPr>
-        <w:t>)</w:t>
-      </w:r>
-      <w:r>
-        <w:rPr>
-          <w:lang w:val="en-US"/>
-        </w:rPr>
-        <w:tab/>
-        <w:t>not null</w:t>
-      </w:r>
-      <w:r>
-        <w:rPr>
-          <w:lang w:val="en-US"/>
-        </w:rPr>
-        <w:t>,</w:t>
+      <w:r>
+        <w:rPr>
+          <w:lang w:val="en-US"/>
+        </w:rPr>
+        <w:tab/>
+      </w:r>
+      <w:r>
+        <w:rPr>
+          <w:lang w:val="en-US"/>
+        </w:rPr>
+        <w:tab/>
+        <w:t>varchar(25)</w:t>
+      </w:r>
+      <w:r>
+        <w:rPr>
+          <w:lang w:val="en-US"/>
+        </w:rPr>
+        <w:tab/>
+        <w:t>not null,</w:t>
       </w:r>
     </w:p>
     <w:p>
@@ -1906,20 +1766,12 @@
           <w:lang w:val="en-US"/>
         </w:rPr>
       </w:pPr>
-      <w:proofErr w:type="gramStart"/>
-      <w:r>
-        <w:rPr>
-          <w:lang w:val="en-US"/>
-        </w:rPr>
-        <w:t>residents</w:t>
-      </w:r>
-      <w:r>
-        <w:rPr>
-          <w:lang w:val="en-US"/>
-        </w:rPr>
-        <w:t>2009</w:t>
-      </w:r>
-      <w:proofErr w:type="gramEnd"/>
+      <w:r>
+        <w:rPr>
+          <w:lang w:val="en-US"/>
+        </w:rPr>
+        <w:t>residents2009</w:t>
+      </w:r>
       <w:r>
         <w:rPr>
           <w:lang w:val="en-US"/>
@@ -1965,13 +1817,415 @@
         <w:rPr>
           <w:lang w:val="en-US"/>
         </w:rPr>
+        <w:t>residents2013</w:t>
+      </w:r>
+      <w:r>
+        <w:rPr>
+          <w:lang w:val="en-US"/>
+        </w:rPr>
+        <w:tab/>
+        <w:t>integer</w:t>
+      </w:r>
+      <w:r>
+        <w:rPr>
+          <w:lang w:val="en-US"/>
+        </w:rPr>
+        <w:tab/>
+      </w:r>
+      <w:r>
+        <w:rPr>
+          <w:lang w:val="en-US"/>
+        </w:rPr>
+        <w:tab/>
+        <w:t>not null check (residents</w:t>
+      </w:r>
+      <w:r>
+        <w:rPr>
+          <w:lang w:val="en-US"/>
+        </w:rPr>
+        <w:t>2013</w:t>
+      </w:r>
+      <w:r>
+        <w:rPr>
+          <w:lang w:val="en-US"/>
+        </w:rPr>
+        <w:t xml:space="preserve"> &gt;= 0));</w:t>
+      </w:r>
+    </w:p>
+    <w:p>
+      <w:pPr>
+        <w:spacing w:after="0"/>
+        <w:ind w:firstLine="708"/>
+        <w:rPr>
+          <w:lang w:val="en-US"/>
+        </w:rPr>
+      </w:pPr>
+    </w:p>
+    <w:p>
+      <w:pPr>
+        <w:rPr>
+          <w:lang w:val="en-US"/>
+        </w:rPr>
+      </w:pPr>
+      <w:r>
+        <w:rPr>
+          <w:lang w:val="en-US"/>
+        </w:rPr>
+        <w:t xml:space="preserve">create table </w:t>
+      </w:r>
+      <w:proofErr w:type="spellStart"/>
+      <w:r>
+        <w:rPr>
+          <w:lang w:val="en-US"/>
+        </w:rPr>
+        <w:t>Wahlkreis</w:t>
+      </w:r>
+      <w:proofErr w:type="spellEnd"/>
+      <w:r>
+        <w:rPr>
+          <w:lang w:val="en-US"/>
+        </w:rPr>
+        <w:t xml:space="preserve"> (</w:t>
+      </w:r>
+    </w:p>
+    <w:p>
+      <w:pPr>
+        <w:spacing w:after="0"/>
+        <w:ind w:firstLine="708"/>
+        <w:rPr>
+          <w:lang w:val="en-US"/>
+        </w:rPr>
+      </w:pPr>
+      <w:r>
+        <w:rPr>
+          <w:lang w:val="en-US"/>
+        </w:rPr>
+        <w:t>id</w:t>
+      </w:r>
+      <w:r>
+        <w:rPr>
+          <w:lang w:val="en-US"/>
+        </w:rPr>
+        <w:tab/>
+      </w:r>
+      <w:r>
+        <w:rPr>
+          <w:lang w:val="en-US"/>
+        </w:rPr>
+        <w:tab/>
+      </w:r>
+      <w:proofErr w:type="spellStart"/>
+      <w:r>
+        <w:rPr>
+          <w:lang w:val="en-US"/>
+        </w:rPr>
+        <w:t>smallint</w:t>
+      </w:r>
+      <w:proofErr w:type="spellEnd"/>
+      <w:r>
+        <w:rPr>
+          <w:lang w:val="en-US"/>
+        </w:rPr>
+        <w:tab/>
+      </w:r>
+      <w:r>
+        <w:rPr>
+          <w:lang w:val="en-US"/>
+        </w:rPr>
+        <w:tab/>
+        <w:t>primary key,</w:t>
+      </w:r>
+    </w:p>
+    <w:p>
+      <w:pPr>
+        <w:spacing w:after="0"/>
+        <w:ind w:firstLine="708"/>
+        <w:rPr>
+          <w:lang w:val="en-US"/>
+        </w:rPr>
+      </w:pPr>
+      <w:r>
+        <w:rPr>
+          <w:lang w:val="en-US"/>
+        </w:rPr>
+        <w:t>name</w:t>
+      </w:r>
+      <w:r>
+        <w:rPr>
+          <w:lang w:val="en-US"/>
+        </w:rPr>
+        <w:tab/>
+      </w:r>
+      <w:r>
+        <w:rPr>
+          <w:lang w:val="en-US"/>
+        </w:rPr>
+        <w:tab/>
+        <w:t>varchar(9</w:t>
+      </w:r>
+      <w:r>
+        <w:rPr>
+          <w:lang w:val="en-US"/>
+        </w:rPr>
+        <w:t>0)</w:t>
+      </w:r>
+      <w:r>
+        <w:rPr>
+          <w:lang w:val="en-US"/>
+        </w:rPr>
+        <w:tab/>
+        <w:t>not null</w:t>
+      </w:r>
+      <w:r>
+        <w:rPr>
+          <w:lang w:val="en-US"/>
+        </w:rPr>
+        <w:t>,</w:t>
+      </w:r>
+    </w:p>
+    <w:p>
+      <w:pPr>
+        <w:ind w:firstLine="708"/>
+        <w:rPr>
+          <w:lang w:val="en-US"/>
+        </w:rPr>
+      </w:pPr>
+      <w:proofErr w:type="spellStart"/>
+      <w:r>
+        <w:rPr>
+          <w:lang w:val="en-US"/>
+        </w:rPr>
+        <w:t>federalLand</w:t>
+      </w:r>
+      <w:proofErr w:type="spellEnd"/>
+      <w:r>
+        <w:rPr>
+          <w:lang w:val="en-US"/>
+        </w:rPr>
+        <w:tab/>
+      </w:r>
+      <w:proofErr w:type="spellStart"/>
+      <w:r>
+        <w:rPr>
+          <w:lang w:val="en-US"/>
+        </w:rPr>
+        <w:t>smallint</w:t>
+      </w:r>
+      <w:proofErr w:type="spellEnd"/>
+      <w:r>
+        <w:rPr>
+          <w:lang w:val="en-US"/>
+        </w:rPr>
+        <w:tab/>
+      </w:r>
+      <w:r>
+        <w:rPr>
+          <w:lang w:val="en-US"/>
+        </w:rPr>
+        <w:tab/>
+        <w:t xml:space="preserve">references </w:t>
+      </w:r>
+      <w:proofErr w:type="spellStart"/>
+      <w:r>
+        <w:rPr>
+          <w:lang w:val="en-US"/>
+        </w:rPr>
+        <w:t>FederalLand</w:t>
+      </w:r>
+      <w:proofErr w:type="spellEnd"/>
+      <w:r>
+        <w:rPr>
+          <w:lang w:val="en-US"/>
+        </w:rPr>
+        <w:t>(id)</w:t>
+      </w:r>
+      <w:r>
+        <w:rPr>
+          <w:lang w:val="en-US"/>
+        </w:rPr>
+        <w:t>);</w:t>
+      </w:r>
+    </w:p>
+    <w:p>
+      <w:pPr>
+        <w:rPr>
+          <w:lang w:val="en-US"/>
+        </w:rPr>
+      </w:pPr>
+    </w:p>
+    <w:p>
+      <w:pPr>
+        <w:rPr>
+          <w:lang w:val="en-US"/>
+        </w:rPr>
+      </w:pPr>
+    </w:p>
+    <w:p>
+      <w:pPr>
+        <w:rPr>
+          <w:lang w:val="en-US"/>
+        </w:rPr>
+      </w:pPr>
+    </w:p>
+    <w:p>
+      <w:pPr>
+        <w:rPr>
+          <w:lang w:val="en-US"/>
+        </w:rPr>
+      </w:pPr>
+      <w:r>
+        <w:rPr>
+          <w:lang w:val="en-US"/>
+        </w:rPr>
+        <w:t xml:space="preserve">create table </w:t>
+      </w:r>
+      <w:proofErr w:type="spellStart"/>
+      <w:r>
+        <w:rPr>
+          <w:lang w:val="en-US"/>
+        </w:rPr>
+        <w:t>WahlkreisInElection</w:t>
+      </w:r>
+      <w:proofErr w:type="spellEnd"/>
+      <w:r>
+        <w:rPr>
+          <w:lang w:val="en-US"/>
+        </w:rPr>
+        <w:t xml:space="preserve"> (</w:t>
+      </w:r>
+    </w:p>
+    <w:p>
+      <w:pPr>
+        <w:ind w:left="705"/>
+        <w:rPr>
+          <w:lang w:val="en-US"/>
+        </w:rPr>
+      </w:pPr>
+      <w:proofErr w:type="spellStart"/>
+      <w:r>
+        <w:rPr>
+          <w:lang w:val="en-US"/>
+        </w:rPr>
+        <w:t>wahlkreis</w:t>
+      </w:r>
+      <w:proofErr w:type="spellEnd"/>
+      <w:r>
+        <w:rPr>
+          <w:lang w:val="en-US"/>
+        </w:rPr>
+        <w:tab/>
+      </w:r>
+      <w:r>
+        <w:rPr>
+          <w:lang w:val="en-US"/>
+        </w:rPr>
+        <w:tab/>
+      </w:r>
+      <w:proofErr w:type="spellStart"/>
+      <w:r>
+        <w:rPr>
+          <w:lang w:val="en-US"/>
+        </w:rPr>
+        <w:t>smallint</w:t>
+      </w:r>
+      <w:proofErr w:type="spellEnd"/>
+      <w:r>
+        <w:rPr>
+          <w:lang w:val="en-US"/>
+        </w:rPr>
+        <w:t xml:space="preserve"> </w:t>
+      </w:r>
+      <w:r>
+        <w:rPr>
+          <w:lang w:val="en-US"/>
+        </w:rPr>
+        <w:tab/>
+        <w:t xml:space="preserve">references </w:t>
+      </w:r>
+      <w:proofErr w:type="spellStart"/>
+      <w:r>
+        <w:rPr>
+          <w:lang w:val="en-US"/>
+        </w:rPr>
+        <w:t>Wahlkreis</w:t>
+      </w:r>
+      <w:proofErr w:type="spellEnd"/>
+      <w:r>
+        <w:rPr>
+          <w:lang w:val="en-US"/>
+        </w:rPr>
+        <w:t>(id),</w:t>
+      </w:r>
+      <w:r>
+        <w:rPr>
+          <w:lang w:val="en-US"/>
+        </w:rPr>
+        <w:br/>
+      </w:r>
+      <w:r>
+        <w:rPr>
+          <w:lang w:val="en-US"/>
+        </w:rPr>
+        <w:tab/>
+        <w:t>year</w:t>
+      </w:r>
+      <w:r>
+        <w:rPr>
+          <w:lang w:val="en-US"/>
+        </w:rPr>
+        <w:tab/>
+      </w:r>
+      <w:r>
+        <w:rPr>
+          <w:lang w:val="en-US"/>
+        </w:rPr>
+        <w:tab/>
+      </w:r>
+      <w:r>
+        <w:rPr>
+          <w:lang w:val="en-US"/>
+        </w:rPr>
+        <w:tab/>
+      </w:r>
+      <w:proofErr w:type="spellStart"/>
+      <w:r>
+        <w:rPr>
+          <w:lang w:val="en-US"/>
+        </w:rPr>
+        <w:t>smallint</w:t>
+      </w:r>
+      <w:proofErr w:type="spellEnd"/>
+      <w:r>
+        <w:rPr>
+          <w:lang w:val="en-US"/>
+        </w:rPr>
+        <w:tab/>
+      </w:r>
+      <w:r>
+        <w:rPr>
+          <w:lang w:val="en-US"/>
+        </w:rPr>
+        <w:tab/>
+        <w:t>not null</w:t>
+      </w:r>
+      <w:r>
+        <w:rPr>
+          <w:lang w:val="en-US"/>
+        </w:rPr>
+        <w:t>,</w:t>
+      </w:r>
+      <w:r>
+        <w:rPr>
+          <w:lang w:val="en-US"/>
+        </w:rPr>
+        <w:br/>
         <w:t>residents</w:t>
       </w:r>
       <w:r>
         <w:rPr>
           <w:lang w:val="en-US"/>
         </w:rPr>
-        <w:t>2013</w:t>
+        <w:tab/>
       </w:r>
       <w:r>
         <w:rPr>
@@ -1991,19 +2245,620 @@
           <w:lang w:val="en-US"/>
         </w:rPr>
         <w:tab/>
-        <w:t>not null check (residents</w:t>
-      </w:r>
-      <w:r>
-        <w:rPr>
-          <w:lang w:val="en-US"/>
-        </w:rPr>
-        <w:t>2013</w:t>
-      </w:r>
-      <w:r>
-        <w:rPr>
-          <w:lang w:val="en-US"/>
-        </w:rPr>
-        <w:t xml:space="preserve"> &gt;= 0));</w:t>
+        <w:t>not null,</w:t>
+      </w:r>
+      <w:r>
+        <w:rPr>
+          <w:lang w:val="en-US"/>
+        </w:rPr>
+        <w:br/>
+      </w:r>
+      <w:proofErr w:type="spellStart"/>
+      <w:r>
+        <w:rPr>
+          <w:lang w:val="en-US"/>
+        </w:rPr>
+        <w:t>winnerParty</w:t>
+      </w:r>
+      <w:proofErr w:type="spellEnd"/>
+      <w:r>
+        <w:rPr>
+          <w:lang w:val="en-US"/>
+        </w:rPr>
+        <w:tab/>
+      </w:r>
+      <w:r>
+        <w:rPr>
+          <w:lang w:val="en-US"/>
+        </w:rPr>
+        <w:tab/>
+      </w:r>
+      <w:proofErr w:type="spellStart"/>
+      <w:r>
+        <w:rPr>
+          <w:lang w:val="en-US"/>
+        </w:rPr>
+        <w:t>smallint</w:t>
+      </w:r>
+      <w:proofErr w:type="spellEnd"/>
+      <w:r>
+        <w:rPr>
+          <w:lang w:val="en-US"/>
+        </w:rPr>
+        <w:tab/>
+      </w:r>
+      <w:r>
+        <w:rPr>
+          <w:lang w:val="en-US"/>
+        </w:rPr>
+        <w:tab/>
+        <w:t>references Party(id),</w:t>
+      </w:r>
+      <w:r>
+        <w:rPr>
+          <w:lang w:val="en-US"/>
+        </w:rPr>
+        <w:br/>
+      </w:r>
+      <w:proofErr w:type="spellStart"/>
+      <w:r>
+        <w:rPr>
+          <w:lang w:val="en-US"/>
+        </w:rPr>
+        <w:t>winnerCandidate</w:t>
+      </w:r>
+      <w:proofErr w:type="spellEnd"/>
+      <w:r>
+        <w:rPr>
+          <w:lang w:val="en-US"/>
+        </w:rPr>
+        <w:tab/>
+      </w:r>
+      <w:proofErr w:type="spellStart"/>
+      <w:r>
+        <w:rPr>
+          <w:lang w:val="en-US"/>
+        </w:rPr>
+        <w:t>smallint</w:t>
+      </w:r>
+      <w:proofErr w:type="spellEnd"/>
+      <w:r>
+        <w:rPr>
+          <w:lang w:val="en-US"/>
+        </w:rPr>
+        <w:tab/>
+      </w:r>
+      <w:r>
+        <w:rPr>
+          <w:lang w:val="en-US"/>
+        </w:rPr>
+        <w:tab/>
+        <w:t>references Candidate(id)</w:t>
+      </w:r>
+      <w:r>
+        <w:rPr>
+          <w:lang w:val="en-US"/>
+        </w:rPr>
+        <w:t>,</w:t>
+      </w:r>
+      <w:r>
+        <w:rPr>
+          <w:lang w:val="en-US"/>
+        </w:rPr>
+        <w:br/>
+        <w:t>primary key (</w:t>
+      </w:r>
+      <w:proofErr w:type="spellStart"/>
+      <w:r>
+        <w:rPr>
+          <w:lang w:val="en-US"/>
+        </w:rPr>
+        <w:t>wahlkreis</w:t>
+      </w:r>
+      <w:proofErr w:type="spellEnd"/>
+      <w:r>
+        <w:rPr>
+          <w:lang w:val="en-US"/>
+        </w:rPr>
+        <w:t>, year)</w:t>
+      </w:r>
+      <w:r>
+        <w:rPr>
+          <w:lang w:val="en-US"/>
+        </w:rPr>
+        <w:t>);</w:t>
+      </w:r>
+    </w:p>
+    <w:p>
+      <w:pPr>
+        <w:rPr>
+          <w:lang w:val="en-US"/>
+        </w:rPr>
+      </w:pPr>
+      <w:r>
+        <w:rPr>
+          <w:lang w:val="en-US"/>
+        </w:rPr>
+        <w:t>create table Candidate (</w:t>
+      </w:r>
+    </w:p>
+    <w:p>
+      <w:pPr>
+        <w:spacing w:after="0"/>
+        <w:ind w:firstLine="708"/>
+        <w:rPr>
+          <w:lang w:val="en-US"/>
+        </w:rPr>
+      </w:pPr>
+      <w:r>
+        <w:rPr>
+          <w:lang w:val="en-US"/>
+        </w:rPr>
+        <w:t>id</w:t>
+      </w:r>
+      <w:r>
+        <w:rPr>
+          <w:lang w:val="en-US"/>
+        </w:rPr>
+        <w:tab/>
+      </w:r>
+      <w:r>
+        <w:rPr>
+          <w:lang w:val="en-US"/>
+        </w:rPr>
+        <w:tab/>
+      </w:r>
+      <w:r>
+        <w:rPr>
+          <w:lang w:val="en-US"/>
+        </w:rPr>
+        <w:t>integer</w:t>
+      </w:r>
+      <w:r>
+        <w:rPr>
+          <w:lang w:val="en-US"/>
+        </w:rPr>
+        <w:tab/>
+      </w:r>
+      <w:r>
+        <w:rPr>
+          <w:lang w:val="en-US"/>
+        </w:rPr>
+        <w:tab/>
+      </w:r>
+      <w:r>
+        <w:rPr>
+          <w:lang w:val="en-US"/>
+        </w:rPr>
+        <w:t>primary key,</w:t>
+      </w:r>
+    </w:p>
+    <w:p>
+      <w:pPr>
+        <w:spacing w:after="0"/>
+        <w:ind w:firstLine="708"/>
+        <w:rPr>
+          <w:lang w:val="en-US"/>
+        </w:rPr>
+      </w:pPr>
+      <w:r>
+        <w:rPr>
+          <w:lang w:val="en-US"/>
+        </w:rPr>
+        <w:t>name</w:t>
+      </w:r>
+      <w:r>
+        <w:rPr>
+          <w:lang w:val="en-US"/>
+        </w:rPr>
+        <w:tab/>
+      </w:r>
+      <w:r>
+        <w:rPr>
+          <w:lang w:val="en-US"/>
+        </w:rPr>
+        <w:tab/>
+        <w:t>varchar(8</w:t>
+      </w:r>
+      <w:r>
+        <w:rPr>
+          <w:lang w:val="en-US"/>
+        </w:rPr>
+        <w:t>0)</w:t>
+      </w:r>
+      <w:r>
+        <w:rPr>
+          <w:lang w:val="en-US"/>
+        </w:rPr>
+        <w:tab/>
+        <w:t>not null</w:t>
+      </w:r>
+      <w:r>
+        <w:rPr>
+          <w:lang w:val="en-US"/>
+        </w:rPr>
+        <w:t>,</w:t>
+      </w:r>
+    </w:p>
+    <w:p>
+      <w:pPr>
+        <w:ind w:firstLine="708"/>
+        <w:rPr>
+          <w:lang w:val="en-US"/>
+        </w:rPr>
+      </w:pPr>
+      <w:proofErr w:type="spellStart"/>
+      <w:r>
+        <w:rPr>
+          <w:lang w:val="en-US"/>
+        </w:rPr>
+        <w:t>jahrgang</w:t>
+      </w:r>
+      <w:proofErr w:type="spellEnd"/>
+      <w:r>
+        <w:rPr>
+          <w:lang w:val="en-US"/>
+        </w:rPr>
+        <w:tab/>
+      </w:r>
+      <w:proofErr w:type="spellStart"/>
+      <w:r>
+        <w:rPr>
+          <w:lang w:val="en-US"/>
+        </w:rPr>
+        <w:t>smallint</w:t>
+      </w:r>
+      <w:proofErr w:type="spellEnd"/>
+      <w:r>
+        <w:rPr>
+          <w:lang w:val="en-US"/>
+        </w:rPr>
+        <w:tab/>
+      </w:r>
+      <w:r>
+        <w:rPr>
+          <w:lang w:val="en-US"/>
+        </w:rPr>
+        <w:tab/>
+        <w:t xml:space="preserve">not null </w:t>
+      </w:r>
+      <w:r>
+        <w:rPr>
+          <w:lang w:val="en-US"/>
+        </w:rPr>
+        <w:t>);</w:t>
+      </w:r>
+    </w:p>
+    <w:p>
+      <w:pPr>
+        <w:rPr>
+          <w:lang w:val="en-US"/>
+        </w:rPr>
+      </w:pPr>
+      <w:r>
+        <w:rPr>
+          <w:lang w:val="en-US"/>
+        </w:rPr>
+        <w:t xml:space="preserve">create table </w:t>
+      </w:r>
+      <w:proofErr w:type="spellStart"/>
+      <w:r>
+        <w:rPr>
+          <w:lang w:val="en-US"/>
+        </w:rPr>
+        <w:t>CandidateInElection</w:t>
+      </w:r>
+      <w:proofErr w:type="spellEnd"/>
+      <w:r>
+        <w:rPr>
+          <w:lang w:val="en-US"/>
+        </w:rPr>
+        <w:t xml:space="preserve"> (</w:t>
+      </w:r>
+    </w:p>
+    <w:p>
+      <w:pPr>
+        <w:rPr>
+          <w:lang w:val="en-US"/>
+        </w:rPr>
+      </w:pPr>
+      <w:r>
+        <w:rPr>
+          <w:lang w:val="en-US"/>
+        </w:rPr>
+        <w:tab/>
+        <w:t>candidate</w:t>
+      </w:r>
+      <w:r>
+        <w:rPr>
+          <w:lang w:val="en-US"/>
+        </w:rPr>
+        <w:tab/>
+        <w:t>integer</w:t>
+      </w:r>
+      <w:r>
+        <w:rPr>
+          <w:lang w:val="en-US"/>
+        </w:rPr>
+        <w:tab/>
+      </w:r>
+      <w:r>
+        <w:rPr>
+          <w:lang w:val="en-US"/>
+        </w:rPr>
+        <w:tab/>
+        <w:t>references Candidate(id)</w:t>
+      </w:r>
+      <w:r>
+        <w:rPr>
+          <w:lang w:val="en-US"/>
+        </w:rPr>
+        <w:t>,</w:t>
+      </w:r>
+      <w:r>
+        <w:rPr>
+          <w:lang w:val="en-US"/>
+        </w:rPr>
+        <w:br/>
+      </w:r>
+      <w:r>
+        <w:rPr>
+          <w:lang w:val="en-US"/>
+        </w:rPr>
+        <w:tab/>
+        <w:t>year</w:t>
+      </w:r>
+      <w:r>
+        <w:rPr>
+          <w:lang w:val="en-US"/>
+        </w:rPr>
+        <w:tab/>
+      </w:r>
+      <w:r>
+        <w:rPr>
+          <w:lang w:val="en-US"/>
+        </w:rPr>
+        <w:tab/>
+      </w:r>
+      <w:proofErr w:type="spellStart"/>
+      <w:r>
+        <w:rPr>
+          <w:lang w:val="en-US"/>
+        </w:rPr>
+        <w:t>smallint</w:t>
+      </w:r>
+      <w:proofErr w:type="spellEnd"/>
+      <w:r>
+        <w:rPr>
+          <w:lang w:val="en-US"/>
+        </w:rPr>
+        <w:tab/>
+      </w:r>
+      <w:r>
+        <w:rPr>
+          <w:lang w:val="en-US"/>
+        </w:rPr>
+        <w:tab/>
+        <w:t>not null</w:t>
+      </w:r>
+      <w:r>
+        <w:rPr>
+          <w:lang w:val="en-US"/>
+        </w:rPr>
+        <w:t>,</w:t>
+      </w:r>
+      <w:r>
+        <w:rPr>
+          <w:lang w:val="en-US"/>
+        </w:rPr>
+        <w:br/>
+      </w:r>
+      <w:r>
+        <w:rPr>
+          <w:lang w:val="en-US"/>
+        </w:rPr>
+        <w:tab/>
+      </w:r>
+      <w:proofErr w:type="spellStart"/>
+      <w:r>
+        <w:rPr>
+          <w:lang w:val="en-US"/>
+        </w:rPr>
+        <w:t>erststimmen</w:t>
+      </w:r>
+      <w:proofErr w:type="spellEnd"/>
+      <w:r>
+        <w:rPr>
+          <w:lang w:val="en-US"/>
+        </w:rPr>
+        <w:tab/>
+        <w:t>integer,</w:t>
+      </w:r>
+      <w:r>
+        <w:rPr>
+          <w:lang w:val="en-US"/>
+        </w:rPr>
+        <w:br/>
+      </w:r>
+      <w:r>
+        <w:rPr>
+          <w:lang w:val="en-US"/>
+        </w:rPr>
+        <w:tab/>
+        <w:t>rank</w:t>
+      </w:r>
+      <w:r>
+        <w:rPr>
+          <w:lang w:val="en-US"/>
+        </w:rPr>
+        <w:tab/>
+      </w:r>
+      <w:r>
+        <w:rPr>
+          <w:lang w:val="en-US"/>
+        </w:rPr>
+        <w:tab/>
+      </w:r>
+      <w:proofErr w:type="spellStart"/>
+      <w:r>
+        <w:rPr>
+          <w:lang w:val="en-US"/>
+        </w:rPr>
+        <w:t>smallint</w:t>
+      </w:r>
+      <w:proofErr w:type="spellEnd"/>
+      <w:r>
+        <w:rPr>
+          <w:lang w:val="en-US"/>
+        </w:rPr>
+        <w:t>,</w:t>
+      </w:r>
+      <w:r>
+        <w:rPr>
+          <w:lang w:val="en-US"/>
+        </w:rPr>
+        <w:br/>
+      </w:r>
+      <w:r>
+        <w:rPr>
+          <w:lang w:val="en-US"/>
+        </w:rPr>
+        <w:tab/>
+        <w:t>party</w:t>
+      </w:r>
+      <w:r>
+        <w:rPr>
+          <w:lang w:val="en-US"/>
+        </w:rPr>
+        <w:tab/>
+      </w:r>
+      <w:r>
+        <w:rPr>
+          <w:lang w:val="en-US"/>
+        </w:rPr>
+        <w:tab/>
+      </w:r>
+      <w:proofErr w:type="spellStart"/>
+      <w:r>
+        <w:rPr>
+          <w:lang w:val="en-US"/>
+        </w:rPr>
+        <w:t>smallint</w:t>
+      </w:r>
+      <w:proofErr w:type="spellEnd"/>
+      <w:r>
+        <w:rPr>
+          <w:lang w:val="en-US"/>
+        </w:rPr>
+        <w:tab/>
+      </w:r>
+      <w:r>
+        <w:rPr>
+          <w:lang w:val="en-US"/>
+        </w:rPr>
+        <w:tab/>
+        <w:t>references Party(id),</w:t>
+      </w:r>
+      <w:r>
+        <w:rPr>
+          <w:lang w:val="en-US"/>
+        </w:rPr>
+        <w:br/>
+      </w:r>
+      <w:r>
+        <w:rPr>
+          <w:lang w:val="en-US"/>
+        </w:rPr>
+        <w:tab/>
+      </w:r>
+      <w:proofErr w:type="spellStart"/>
+      <w:r>
+        <w:rPr>
+          <w:lang w:val="en-US"/>
+        </w:rPr>
+        <w:t>wahlkreis</w:t>
+      </w:r>
+      <w:proofErr w:type="spellEnd"/>
+      <w:r>
+        <w:rPr>
+          <w:lang w:val="en-US"/>
+        </w:rPr>
+        <w:tab/>
+      </w:r>
+      <w:proofErr w:type="spellStart"/>
+      <w:r>
+        <w:rPr>
+          <w:lang w:val="en-US"/>
+        </w:rPr>
+        <w:t>smallint</w:t>
+      </w:r>
+      <w:proofErr w:type="spellEnd"/>
+      <w:r>
+        <w:rPr>
+          <w:lang w:val="en-US"/>
+        </w:rPr>
+        <w:tab/>
+      </w:r>
+      <w:r>
+        <w:rPr>
+          <w:lang w:val="en-US"/>
+        </w:rPr>
+        <w:tab/>
+        <w:t xml:space="preserve">references </w:t>
+      </w:r>
+      <w:proofErr w:type="spellStart"/>
+      <w:r>
+        <w:rPr>
+          <w:lang w:val="en-US"/>
+        </w:rPr>
+        <w:t>Wahlkreis</w:t>
+      </w:r>
+      <w:proofErr w:type="spellEnd"/>
+      <w:r>
+        <w:rPr>
+          <w:lang w:val="en-US"/>
+        </w:rPr>
+        <w:t>(id),</w:t>
+      </w:r>
+      <w:r>
+        <w:rPr>
+          <w:lang w:val="en-US"/>
+        </w:rPr>
+        <w:br/>
+      </w:r>
+      <w:r>
+        <w:rPr>
+          <w:lang w:val="en-US"/>
+        </w:rPr>
+        <w:tab/>
+        <w:t>primary key (candidate, year) );</w:t>
+      </w:r>
+    </w:p>
+    <w:p>
+      <w:pPr>
+        <w:rPr>
+          <w:lang w:val="en-US"/>
+        </w:rPr>
+      </w:pPr>
+      <w:r>
+        <w:rPr>
+          <w:lang w:val="en-US"/>
+        </w:rPr>
+        <w:t xml:space="preserve">create table </w:t>
+      </w:r>
+      <w:proofErr w:type="spellStart"/>
+      <w:r>
+        <w:rPr>
+          <w:lang w:val="en-US"/>
+        </w:rPr>
+        <w:t>RunsForElection</w:t>
+      </w:r>
+      <w:proofErr w:type="spellEnd"/>
+      <w:r>
+        <w:rPr>
+          <w:lang w:val="en-US"/>
+        </w:rPr>
+        <w:t xml:space="preserve"> (</w:t>
       </w:r>
       <w:bookmarkStart w:id="0" w:name="_GoBack"/>
       <w:bookmarkEnd w:id="0"/>
@@ -2016,40 +2871,60 @@
           <w:lang w:val="en-US"/>
         </w:rPr>
       </w:pPr>
-    </w:p>
-    <w:p>
-      <w:pPr>
-        <w:rPr>
-          <w:lang w:val="en-US"/>
-        </w:rPr>
-      </w:pPr>
-      <w:proofErr w:type="gramStart"/>
-      <w:r>
-        <w:rPr>
-          <w:lang w:val="en-US"/>
-        </w:rPr>
-        <w:t>create</w:t>
-      </w:r>
-      <w:proofErr w:type="gramEnd"/>
-      <w:r>
-        <w:rPr>
-          <w:lang w:val="en-US"/>
-        </w:rPr>
-        <w:t xml:space="preserve"> table </w:t>
-      </w:r>
-      <w:proofErr w:type="spellStart"/>
-      <w:r>
-        <w:rPr>
-          <w:lang w:val="en-US"/>
-        </w:rPr>
-        <w:t>Wahlkreis</w:t>
-      </w:r>
-      <w:proofErr w:type="spellEnd"/>
-      <w:r>
-        <w:rPr>
-          <w:lang w:val="en-US"/>
-        </w:rPr>
-        <w:t xml:space="preserve"> (</w:t>
+      <w:proofErr w:type="spellStart"/>
+      <w:r>
+        <w:rPr>
+          <w:lang w:val="en-US"/>
+        </w:rPr>
+        <w:t>federalLand</w:t>
+      </w:r>
+      <w:proofErr w:type="spellEnd"/>
+      <w:r>
+        <w:rPr>
+          <w:lang w:val="en-US"/>
+        </w:rPr>
+        <w:tab/>
+      </w:r>
+      <w:r>
+        <w:rPr>
+          <w:lang w:val="en-US"/>
+        </w:rPr>
+        <w:tab/>
+      </w:r>
+      <w:proofErr w:type="spellStart"/>
+      <w:r>
+        <w:rPr>
+          <w:lang w:val="en-US"/>
+        </w:rPr>
+        <w:t>smallint</w:t>
+      </w:r>
+      <w:proofErr w:type="spellEnd"/>
+      <w:r>
+        <w:rPr>
+          <w:lang w:val="en-US"/>
+        </w:rPr>
+        <w:tab/>
+      </w:r>
+      <w:r>
+        <w:rPr>
+          <w:lang w:val="en-US"/>
+        </w:rPr>
+        <w:tab/>
+        <w:t xml:space="preserve">references </w:t>
+      </w:r>
+      <w:proofErr w:type="spellStart"/>
+      <w:r>
+        <w:rPr>
+          <w:lang w:val="en-US"/>
+        </w:rPr>
+        <w:t>FederalLand</w:t>
+      </w:r>
+      <w:proofErr w:type="spellEnd"/>
+      <w:r>
+        <w:rPr>
+          <w:lang w:val="en-US"/>
+        </w:rPr>
+        <w:t>(id),</w:t>
       </w:r>
     </w:p>
     <w:p>
@@ -2060,14 +2935,18 @@
           <w:lang w:val="en-US"/>
         </w:rPr>
       </w:pPr>
-      <w:proofErr w:type="gramStart"/>
-      <w:r>
-        <w:rPr>
-          <w:lang w:val="en-US"/>
-        </w:rPr>
-        <w:t>id</w:t>
-      </w:r>
-      <w:proofErr w:type="gramEnd"/>
+      <w:r>
+        <w:rPr>
+          <w:lang w:val="en-US"/>
+        </w:rPr>
+        <w:t>party</w:t>
+      </w:r>
+      <w:r>
+        <w:rPr>
+          <w:lang w:val="en-US"/>
+        </w:rPr>
+        <w:tab/>
+      </w:r>
       <w:r>
         <w:rPr>
           <w:lang w:val="en-US"/>
@@ -2099,1139 +2978,21 @@
           <w:lang w:val="en-US"/>
         </w:rPr>
         <w:tab/>
-        <w:t>primary key,</w:t>
-      </w:r>
-    </w:p>
-    <w:p>
-      <w:pPr>
-        <w:spacing w:after="0"/>
+        <w:t>references Party(id),</w:t>
+      </w:r>
+    </w:p>
+    <w:p>
+      <w:pPr>
         <w:ind w:firstLine="708"/>
         <w:rPr>
           <w:lang w:val="en-US"/>
         </w:rPr>
       </w:pPr>
-      <w:proofErr w:type="gramStart"/>
-      <w:r>
-        <w:rPr>
-          <w:lang w:val="en-US"/>
-        </w:rPr>
-        <w:t>name</w:t>
-      </w:r>
-      <w:proofErr w:type="gramEnd"/>
-      <w:r>
-        <w:rPr>
-          <w:lang w:val="en-US"/>
-        </w:rPr>
-        <w:tab/>
-      </w:r>
-      <w:r>
-        <w:rPr>
-          <w:lang w:val="en-US"/>
-        </w:rPr>
-        <w:tab/>
-        <w:t>varchar(9</w:t>
-      </w:r>
-      <w:r>
-        <w:rPr>
-          <w:lang w:val="en-US"/>
-        </w:rPr>
-        <w:t>0)</w:t>
-      </w:r>
-      <w:r>
-        <w:rPr>
-          <w:lang w:val="en-US"/>
-        </w:rPr>
-        <w:tab/>
-        <w:t>not null</w:t>
-      </w:r>
-      <w:r>
-        <w:rPr>
-          <w:lang w:val="en-US"/>
-        </w:rPr>
-        <w:t>,</w:t>
-      </w:r>
-    </w:p>
-    <w:p>
-      <w:pPr>
-        <w:ind w:firstLine="708"/>
-        <w:rPr>
-          <w:lang w:val="en-US"/>
-        </w:rPr>
-      </w:pPr>
-      <w:proofErr w:type="spellStart"/>
-      <w:proofErr w:type="gramStart"/>
-      <w:r>
-        <w:rPr>
-          <w:lang w:val="en-US"/>
-        </w:rPr>
-        <w:t>federalLand</w:t>
-      </w:r>
-      <w:proofErr w:type="spellEnd"/>
-      <w:proofErr w:type="gramEnd"/>
-      <w:r>
-        <w:rPr>
-          <w:lang w:val="en-US"/>
-        </w:rPr>
-        <w:tab/>
-      </w:r>
-      <w:proofErr w:type="spellStart"/>
-      <w:r>
-        <w:rPr>
-          <w:lang w:val="en-US"/>
-        </w:rPr>
-        <w:t>smallint</w:t>
-      </w:r>
-      <w:proofErr w:type="spellEnd"/>
-      <w:r>
-        <w:rPr>
-          <w:lang w:val="en-US"/>
-        </w:rPr>
-        <w:tab/>
-      </w:r>
-      <w:r>
-        <w:rPr>
-          <w:lang w:val="en-US"/>
-        </w:rPr>
-        <w:tab/>
-        <w:t xml:space="preserve">references </w:t>
-      </w:r>
-      <w:proofErr w:type="spellStart"/>
-      <w:r>
-        <w:rPr>
-          <w:lang w:val="en-US"/>
-        </w:rPr>
-        <w:t>FederalLand</w:t>
-      </w:r>
-      <w:proofErr w:type="spellEnd"/>
-      <w:r>
-        <w:rPr>
-          <w:lang w:val="en-US"/>
-        </w:rPr>
-        <w:t>(id)</w:t>
-      </w:r>
-      <w:r>
-        <w:rPr>
-          <w:lang w:val="en-US"/>
-        </w:rPr>
-        <w:t>);</w:t>
-      </w:r>
-    </w:p>
-    <w:p>
-      <w:pPr>
-        <w:rPr>
-          <w:lang w:val="en-US"/>
-        </w:rPr>
-      </w:pPr>
-    </w:p>
-    <w:p>
-      <w:pPr>
-        <w:rPr>
-          <w:lang w:val="en-US"/>
-        </w:rPr>
-      </w:pPr>
-    </w:p>
-    <w:p>
-      <w:pPr>
-        <w:rPr>
-          <w:lang w:val="en-US"/>
-        </w:rPr>
-      </w:pPr>
-    </w:p>
-    <w:p>
-      <w:pPr>
-        <w:rPr>
-          <w:lang w:val="en-US"/>
-        </w:rPr>
-      </w:pPr>
-      <w:proofErr w:type="gramStart"/>
-      <w:r>
-        <w:rPr>
-          <w:lang w:val="en-US"/>
-        </w:rPr>
-        <w:t>create</w:t>
-      </w:r>
-      <w:proofErr w:type="gramEnd"/>
-      <w:r>
-        <w:rPr>
-          <w:lang w:val="en-US"/>
-        </w:rPr>
-        <w:t xml:space="preserve"> table </w:t>
-      </w:r>
-      <w:proofErr w:type="spellStart"/>
-      <w:r>
-        <w:rPr>
-          <w:lang w:val="en-US"/>
-        </w:rPr>
-        <w:t>WahlkreisInElection</w:t>
-      </w:r>
-      <w:proofErr w:type="spellEnd"/>
-      <w:r>
-        <w:rPr>
-          <w:lang w:val="en-US"/>
-        </w:rPr>
-        <w:t xml:space="preserve"> (</w:t>
-      </w:r>
-    </w:p>
-    <w:p>
-      <w:pPr>
-        <w:ind w:left="705"/>
-        <w:rPr>
-          <w:lang w:val="en-US"/>
-        </w:rPr>
-      </w:pPr>
-      <w:proofErr w:type="spellStart"/>
-      <w:r>
-        <w:rPr>
-          <w:lang w:val="en-US"/>
-        </w:rPr>
-        <w:t>wahlkreis</w:t>
-      </w:r>
-      <w:proofErr w:type="spellEnd"/>
-      <w:r>
-        <w:rPr>
-          <w:lang w:val="en-US"/>
-        </w:rPr>
-        <w:tab/>
-      </w:r>
-      <w:r>
-        <w:rPr>
-          <w:lang w:val="en-US"/>
-        </w:rPr>
-        <w:tab/>
-      </w:r>
-      <w:proofErr w:type="spellStart"/>
-      <w:r>
-        <w:rPr>
-          <w:lang w:val="en-US"/>
-        </w:rPr>
-        <w:t>smallint</w:t>
-      </w:r>
-      <w:proofErr w:type="spellEnd"/>
-      <w:r>
-        <w:rPr>
-          <w:lang w:val="en-US"/>
-        </w:rPr>
-        <w:t xml:space="preserve"> </w:t>
-      </w:r>
-      <w:r>
-        <w:rPr>
-          <w:lang w:val="en-US"/>
-        </w:rPr>
-        <w:tab/>
-      </w:r>
-      <w:r>
-        <w:rPr>
-          <w:color w:val="FF0000"/>
-          <w:lang w:val="en-US"/>
-        </w:rPr>
-        <w:t xml:space="preserve">references </w:t>
-      </w:r>
-      <w:proofErr w:type="spellStart"/>
-      <w:r>
-        <w:rPr>
-          <w:color w:val="FF0000"/>
-          <w:lang w:val="en-US"/>
-        </w:rPr>
-        <w:t>Wahlkreis</w:t>
-      </w:r>
-      <w:proofErr w:type="spellEnd"/>
-      <w:r>
-        <w:rPr>
-          <w:color w:val="FF0000"/>
-          <w:lang w:val="en-US"/>
-        </w:rPr>
-        <w:t>(id),</w:t>
-      </w:r>
-      <w:r>
-        <w:rPr>
-          <w:color w:val="FF0000"/>
-          <w:lang w:val="en-US"/>
-        </w:rPr>
-        <w:br/>
-      </w:r>
-      <w:r>
-        <w:rPr>
-          <w:lang w:val="en-US"/>
-        </w:rPr>
-        <w:tab/>
-        <w:t>year</w:t>
-      </w:r>
-      <w:r>
-        <w:rPr>
-          <w:lang w:val="en-US"/>
-        </w:rPr>
-        <w:tab/>
-      </w:r>
-      <w:r>
-        <w:rPr>
-          <w:lang w:val="en-US"/>
-        </w:rPr>
-        <w:tab/>
-      </w:r>
-      <w:r>
-        <w:rPr>
-          <w:lang w:val="en-US"/>
-        </w:rPr>
-        <w:tab/>
-      </w:r>
-      <w:proofErr w:type="spellStart"/>
-      <w:r>
-        <w:rPr>
-          <w:lang w:val="en-US"/>
-        </w:rPr>
-        <w:t>smallint</w:t>
-      </w:r>
-      <w:proofErr w:type="spellEnd"/>
-      <w:r>
-        <w:rPr>
-          <w:lang w:val="en-US"/>
-        </w:rPr>
-        <w:tab/>
-      </w:r>
-      <w:r>
-        <w:rPr>
-          <w:lang w:val="en-US"/>
-        </w:rPr>
-        <w:tab/>
-      </w:r>
-      <w:r>
-        <w:rPr>
-          <w:color w:val="FF0000"/>
-          <w:lang w:val="en-US"/>
-        </w:rPr>
-        <w:t>not null</w:t>
-      </w:r>
-      <w:r>
-        <w:rPr>
-          <w:lang w:val="en-US"/>
-        </w:rPr>
-        <w:t>,</w:t>
-      </w:r>
-      <w:r>
-        <w:rPr>
-          <w:lang w:val="en-US"/>
-        </w:rPr>
-        <w:br/>
-        <w:t>residents</w:t>
-      </w:r>
-      <w:r>
-        <w:rPr>
-          <w:lang w:val="en-US"/>
-        </w:rPr>
-        <w:tab/>
-      </w:r>
-      <w:r>
-        <w:rPr>
-          <w:lang w:val="en-US"/>
-        </w:rPr>
-        <w:tab/>
-        <w:t>integer</w:t>
-      </w:r>
-      <w:r>
-        <w:rPr>
-          <w:lang w:val="en-US"/>
-        </w:rPr>
-        <w:tab/>
-      </w:r>
-      <w:r>
-        <w:rPr>
-          <w:lang w:val="en-US"/>
-        </w:rPr>
-        <w:tab/>
-        <w:t>not null,</w:t>
-      </w:r>
-      <w:r>
-        <w:rPr>
-          <w:lang w:val="en-US"/>
-        </w:rPr>
-        <w:br/>
-      </w:r>
-      <w:proofErr w:type="spellStart"/>
-      <w:r>
-        <w:rPr>
-          <w:lang w:val="en-US"/>
-        </w:rPr>
-        <w:t>winnerParty</w:t>
-      </w:r>
-      <w:proofErr w:type="spellEnd"/>
-      <w:r>
-        <w:rPr>
-          <w:lang w:val="en-US"/>
-        </w:rPr>
-        <w:tab/>
-      </w:r>
-      <w:r>
-        <w:rPr>
-          <w:lang w:val="en-US"/>
-        </w:rPr>
-        <w:tab/>
-      </w:r>
-      <w:proofErr w:type="spellStart"/>
-      <w:r>
-        <w:rPr>
-          <w:lang w:val="en-US"/>
-        </w:rPr>
-        <w:t>smallint</w:t>
-      </w:r>
-      <w:proofErr w:type="spellEnd"/>
-      <w:r>
-        <w:rPr>
-          <w:lang w:val="en-US"/>
-        </w:rPr>
-        <w:tab/>
-      </w:r>
-      <w:r>
-        <w:rPr>
-          <w:lang w:val="en-US"/>
-        </w:rPr>
-        <w:tab/>
-        <w:t>references Party(id),</w:t>
-      </w:r>
-      <w:r>
-        <w:rPr>
-          <w:lang w:val="en-US"/>
-        </w:rPr>
-        <w:br/>
-      </w:r>
-      <w:proofErr w:type="spellStart"/>
-      <w:r>
-        <w:rPr>
-          <w:lang w:val="en-US"/>
-        </w:rPr>
-        <w:t>winnerCandidate</w:t>
-      </w:r>
-      <w:proofErr w:type="spellEnd"/>
-      <w:r>
-        <w:rPr>
-          <w:lang w:val="en-US"/>
-        </w:rPr>
-        <w:tab/>
-      </w:r>
-      <w:proofErr w:type="spellStart"/>
-      <w:r>
-        <w:rPr>
-          <w:lang w:val="en-US"/>
-        </w:rPr>
-        <w:t>smallint</w:t>
-      </w:r>
-      <w:proofErr w:type="spellEnd"/>
-      <w:r>
-        <w:rPr>
-          <w:lang w:val="en-US"/>
-        </w:rPr>
-        <w:tab/>
-      </w:r>
-      <w:r>
-        <w:rPr>
-          <w:lang w:val="en-US"/>
-        </w:rPr>
-        <w:tab/>
-        <w:t>references Candidate(id)</w:t>
-      </w:r>
-      <w:r>
-        <w:rPr>
-          <w:lang w:val="en-US"/>
-        </w:rPr>
-        <w:t>,</w:t>
-      </w:r>
-      <w:r>
-        <w:rPr>
-          <w:lang w:val="en-US"/>
-        </w:rPr>
-        <w:br/>
+      <w:r>
+        <w:rPr>
+          <w:lang w:val="en-US"/>
+        </w:rPr>
         <w:t>primary key (</w:t>
-      </w:r>
-      <w:proofErr w:type="spellStart"/>
-      <w:r>
-        <w:rPr>
-          <w:lang w:val="en-US"/>
-        </w:rPr>
-        <w:t>wahlkreis</w:t>
-      </w:r>
-      <w:proofErr w:type="spellEnd"/>
-      <w:r>
-        <w:rPr>
-          <w:lang w:val="en-US"/>
-        </w:rPr>
-        <w:t>, year)</w:t>
-      </w:r>
-      <w:r>
-        <w:rPr>
-          <w:lang w:val="en-US"/>
-        </w:rPr>
-        <w:t>);</w:t>
-      </w:r>
-    </w:p>
-    <w:p>
-      <w:pPr>
-        <w:rPr>
-          <w:lang w:val="en-US"/>
-        </w:rPr>
-      </w:pPr>
-      <w:proofErr w:type="gramStart"/>
-      <w:r>
-        <w:rPr>
-          <w:lang w:val="en-US"/>
-        </w:rPr>
-        <w:t>create</w:t>
-      </w:r>
-      <w:proofErr w:type="gramEnd"/>
-      <w:r>
-        <w:rPr>
-          <w:lang w:val="en-US"/>
-        </w:rPr>
-        <w:t xml:space="preserve"> table Candidate (</w:t>
-      </w:r>
-    </w:p>
-    <w:p>
-      <w:pPr>
-        <w:spacing w:after="0"/>
-        <w:ind w:firstLine="708"/>
-        <w:rPr>
-          <w:lang w:val="en-US"/>
-        </w:rPr>
-      </w:pPr>
-      <w:proofErr w:type="gramStart"/>
-      <w:r>
-        <w:rPr>
-          <w:lang w:val="en-US"/>
-        </w:rPr>
-        <w:t>id</w:t>
-      </w:r>
-      <w:proofErr w:type="gramEnd"/>
-      <w:r>
-        <w:rPr>
-          <w:lang w:val="en-US"/>
-        </w:rPr>
-        <w:tab/>
-      </w:r>
-      <w:r>
-        <w:rPr>
-          <w:lang w:val="en-US"/>
-        </w:rPr>
-        <w:tab/>
-      </w:r>
-      <w:r>
-        <w:rPr>
-          <w:lang w:val="en-US"/>
-        </w:rPr>
-        <w:t>integer</w:t>
-      </w:r>
-      <w:r>
-        <w:rPr>
-          <w:lang w:val="en-US"/>
-        </w:rPr>
-        <w:tab/>
-      </w:r>
-      <w:r>
-        <w:rPr>
-          <w:lang w:val="en-US"/>
-        </w:rPr>
-        <w:tab/>
-      </w:r>
-      <w:r>
-        <w:rPr>
-          <w:lang w:val="en-US"/>
-        </w:rPr>
-        <w:t>primary key,</w:t>
-      </w:r>
-    </w:p>
-    <w:p>
-      <w:pPr>
-        <w:spacing w:after="0"/>
-        <w:ind w:firstLine="708"/>
-        <w:rPr>
-          <w:lang w:val="en-US"/>
-        </w:rPr>
-      </w:pPr>
-      <w:proofErr w:type="gramStart"/>
-      <w:r>
-        <w:rPr>
-          <w:lang w:val="en-US"/>
-        </w:rPr>
-        <w:t>name</w:t>
-      </w:r>
-      <w:proofErr w:type="gramEnd"/>
-      <w:r>
-        <w:rPr>
-          <w:lang w:val="en-US"/>
-        </w:rPr>
-        <w:tab/>
-      </w:r>
-      <w:r>
-        <w:rPr>
-          <w:lang w:val="en-US"/>
-        </w:rPr>
-        <w:tab/>
-        <w:t>varchar(8</w:t>
-      </w:r>
-      <w:r>
-        <w:rPr>
-          <w:lang w:val="en-US"/>
-        </w:rPr>
-        <w:t>0)</w:t>
-      </w:r>
-      <w:r>
-        <w:rPr>
-          <w:lang w:val="en-US"/>
-        </w:rPr>
-        <w:tab/>
-        <w:t>not null</w:t>
-      </w:r>
-      <w:r>
-        <w:rPr>
-          <w:lang w:val="en-US"/>
-        </w:rPr>
-        <w:t>,</w:t>
-      </w:r>
-    </w:p>
-    <w:p>
-      <w:pPr>
-        <w:ind w:firstLine="708"/>
-        <w:rPr>
-          <w:lang w:val="en-US"/>
-        </w:rPr>
-      </w:pPr>
-      <w:proofErr w:type="spellStart"/>
-      <w:proofErr w:type="gramStart"/>
-      <w:r>
-        <w:rPr>
-          <w:lang w:val="en-US"/>
-        </w:rPr>
-        <w:t>jahrgang</w:t>
-      </w:r>
-      <w:proofErr w:type="spellEnd"/>
-      <w:proofErr w:type="gramEnd"/>
-      <w:r>
-        <w:rPr>
-          <w:lang w:val="en-US"/>
-        </w:rPr>
-        <w:tab/>
-      </w:r>
-      <w:proofErr w:type="spellStart"/>
-      <w:r>
-        <w:rPr>
-          <w:lang w:val="en-US"/>
-        </w:rPr>
-        <w:t>smallint</w:t>
-      </w:r>
-      <w:proofErr w:type="spellEnd"/>
-      <w:r>
-        <w:rPr>
-          <w:lang w:val="en-US"/>
-        </w:rPr>
-        <w:tab/>
-      </w:r>
-      <w:r>
-        <w:rPr>
-          <w:lang w:val="en-US"/>
-        </w:rPr>
-        <w:tab/>
-        <w:t xml:space="preserve">not null </w:t>
-      </w:r>
-      <w:r>
-        <w:rPr>
-          <w:lang w:val="en-US"/>
-        </w:rPr>
-        <w:t>);</w:t>
-      </w:r>
-    </w:p>
-    <w:p>
-      <w:pPr>
-        <w:rPr>
-          <w:lang w:val="en-US"/>
-        </w:rPr>
-      </w:pPr>
-      <w:proofErr w:type="gramStart"/>
-      <w:r>
-        <w:rPr>
-          <w:lang w:val="en-US"/>
-        </w:rPr>
-        <w:t>create</w:t>
-      </w:r>
-      <w:proofErr w:type="gramEnd"/>
-      <w:r>
-        <w:rPr>
-          <w:lang w:val="en-US"/>
-        </w:rPr>
-        <w:t xml:space="preserve"> table </w:t>
-      </w:r>
-      <w:proofErr w:type="spellStart"/>
-      <w:r>
-        <w:rPr>
-          <w:lang w:val="en-US"/>
-        </w:rPr>
-        <w:t>CandidateInElection</w:t>
-      </w:r>
-      <w:proofErr w:type="spellEnd"/>
-      <w:r>
-        <w:rPr>
-          <w:lang w:val="en-US"/>
-        </w:rPr>
-        <w:t xml:space="preserve"> (</w:t>
-      </w:r>
-    </w:p>
-    <w:p>
-      <w:pPr>
-        <w:rPr>
-          <w:lang w:val="en-US"/>
-        </w:rPr>
-      </w:pPr>
-      <w:r>
-        <w:rPr>
-          <w:lang w:val="en-US"/>
-        </w:rPr>
-        <w:tab/>
-        <w:t>candidate</w:t>
-      </w:r>
-      <w:r>
-        <w:rPr>
-          <w:lang w:val="en-US"/>
-        </w:rPr>
-        <w:tab/>
-        <w:t>integer</w:t>
-      </w:r>
-      <w:r>
-        <w:rPr>
-          <w:lang w:val="en-US"/>
-        </w:rPr>
-        <w:tab/>
-      </w:r>
-      <w:r>
-        <w:rPr>
-          <w:lang w:val="en-US"/>
-        </w:rPr>
-        <w:tab/>
-      </w:r>
-      <w:r>
-        <w:rPr>
-          <w:color w:val="FF0000"/>
-          <w:lang w:val="en-US"/>
-        </w:rPr>
-        <w:t>references Candidate(id)</w:t>
-      </w:r>
-      <w:r>
-        <w:rPr>
-          <w:color w:val="FF0000"/>
-          <w:lang w:val="en-US"/>
-        </w:rPr>
-        <w:t>,</w:t>
-      </w:r>
-      <w:r>
-        <w:rPr>
-          <w:lang w:val="en-US"/>
-        </w:rPr>
-        <w:br/>
-      </w:r>
-      <w:r>
-        <w:rPr>
-          <w:lang w:val="en-US"/>
-        </w:rPr>
-        <w:tab/>
-        <w:t>year</w:t>
-      </w:r>
-      <w:r>
-        <w:rPr>
-          <w:lang w:val="en-US"/>
-        </w:rPr>
-        <w:tab/>
-      </w:r>
-      <w:r>
-        <w:rPr>
-          <w:lang w:val="en-US"/>
-        </w:rPr>
-        <w:tab/>
-      </w:r>
-      <w:proofErr w:type="spellStart"/>
-      <w:r>
-        <w:rPr>
-          <w:lang w:val="en-US"/>
-        </w:rPr>
-        <w:t>smallint</w:t>
-      </w:r>
-      <w:proofErr w:type="spellEnd"/>
-      <w:r>
-        <w:rPr>
-          <w:lang w:val="en-US"/>
-        </w:rPr>
-        <w:tab/>
-      </w:r>
-      <w:r>
-        <w:rPr>
-          <w:lang w:val="en-US"/>
-        </w:rPr>
-        <w:tab/>
-      </w:r>
-      <w:r>
-        <w:rPr>
-          <w:color w:val="FF0000"/>
-          <w:lang w:val="en-US"/>
-        </w:rPr>
-        <w:t>not null</w:t>
-      </w:r>
-      <w:r>
-        <w:rPr>
-          <w:lang w:val="en-US"/>
-        </w:rPr>
-        <w:t>,</w:t>
-      </w:r>
-      <w:r>
-        <w:rPr>
-          <w:lang w:val="en-US"/>
-        </w:rPr>
-        <w:br/>
-      </w:r>
-      <w:r>
-        <w:rPr>
-          <w:lang w:val="en-US"/>
-        </w:rPr>
-        <w:tab/>
-      </w:r>
-      <w:proofErr w:type="spellStart"/>
-      <w:r>
-        <w:rPr>
-          <w:lang w:val="en-US"/>
-        </w:rPr>
-        <w:t>erststimmen</w:t>
-      </w:r>
-      <w:proofErr w:type="spellEnd"/>
-      <w:r>
-        <w:rPr>
-          <w:lang w:val="en-US"/>
-        </w:rPr>
-        <w:tab/>
-        <w:t>integer,</w:t>
-      </w:r>
-      <w:r>
-        <w:rPr>
-          <w:lang w:val="en-US"/>
-        </w:rPr>
-        <w:br/>
-      </w:r>
-      <w:r>
-        <w:rPr>
-          <w:lang w:val="en-US"/>
-        </w:rPr>
-        <w:tab/>
-        <w:t>rank</w:t>
-      </w:r>
-      <w:r>
-        <w:rPr>
-          <w:lang w:val="en-US"/>
-        </w:rPr>
-        <w:tab/>
-      </w:r>
-      <w:r>
-        <w:rPr>
-          <w:lang w:val="en-US"/>
-        </w:rPr>
-        <w:tab/>
-      </w:r>
-      <w:proofErr w:type="spellStart"/>
-      <w:r>
-        <w:rPr>
-          <w:lang w:val="en-US"/>
-        </w:rPr>
-        <w:t>smallint</w:t>
-      </w:r>
-      <w:proofErr w:type="spellEnd"/>
-      <w:r>
-        <w:rPr>
-          <w:lang w:val="en-US"/>
-        </w:rPr>
-        <w:t>,</w:t>
-      </w:r>
-      <w:r>
-        <w:rPr>
-          <w:lang w:val="en-US"/>
-        </w:rPr>
-        <w:br/>
-      </w:r>
-      <w:r>
-        <w:rPr>
-          <w:lang w:val="en-US"/>
-        </w:rPr>
-        <w:tab/>
-        <w:t>party</w:t>
-      </w:r>
-      <w:r>
-        <w:rPr>
-          <w:lang w:val="en-US"/>
-        </w:rPr>
-        <w:tab/>
-      </w:r>
-      <w:r>
-        <w:rPr>
-          <w:lang w:val="en-US"/>
-        </w:rPr>
-        <w:tab/>
-      </w:r>
-      <w:proofErr w:type="spellStart"/>
-      <w:r>
-        <w:rPr>
-          <w:lang w:val="en-US"/>
-        </w:rPr>
-        <w:t>smallint</w:t>
-      </w:r>
-      <w:proofErr w:type="spellEnd"/>
-      <w:r>
-        <w:rPr>
-          <w:lang w:val="en-US"/>
-        </w:rPr>
-        <w:tab/>
-      </w:r>
-      <w:r>
-        <w:rPr>
-          <w:lang w:val="en-US"/>
-        </w:rPr>
-        <w:tab/>
-        <w:t>references Party(id),</w:t>
-      </w:r>
-      <w:r>
-        <w:rPr>
-          <w:lang w:val="en-US"/>
-        </w:rPr>
-        <w:br/>
-      </w:r>
-      <w:r>
-        <w:rPr>
-          <w:lang w:val="en-US"/>
-        </w:rPr>
-        <w:tab/>
-      </w:r>
-      <w:proofErr w:type="spellStart"/>
-      <w:r>
-        <w:rPr>
-          <w:lang w:val="en-US"/>
-        </w:rPr>
-        <w:t>wahlkreis</w:t>
-      </w:r>
-      <w:proofErr w:type="spellEnd"/>
-      <w:r>
-        <w:rPr>
-          <w:lang w:val="en-US"/>
-        </w:rPr>
-        <w:tab/>
-      </w:r>
-      <w:proofErr w:type="spellStart"/>
-      <w:r>
-        <w:rPr>
-          <w:lang w:val="en-US"/>
-        </w:rPr>
-        <w:t>smallint</w:t>
-      </w:r>
-      <w:proofErr w:type="spellEnd"/>
-      <w:r>
-        <w:rPr>
-          <w:lang w:val="en-US"/>
-        </w:rPr>
-        <w:tab/>
-      </w:r>
-      <w:r>
-        <w:rPr>
-          <w:lang w:val="en-US"/>
-        </w:rPr>
-        <w:tab/>
-        <w:t xml:space="preserve">references </w:t>
-      </w:r>
-      <w:proofErr w:type="spellStart"/>
-      <w:r>
-        <w:rPr>
-          <w:lang w:val="en-US"/>
-        </w:rPr>
-        <w:t>Wahlkreis</w:t>
-      </w:r>
-      <w:proofErr w:type="spellEnd"/>
-      <w:r>
-        <w:rPr>
-          <w:lang w:val="en-US"/>
-        </w:rPr>
-        <w:t>(id),</w:t>
-      </w:r>
-      <w:r>
-        <w:rPr>
-          <w:lang w:val="en-US"/>
-        </w:rPr>
-        <w:br/>
-      </w:r>
-      <w:r>
-        <w:rPr>
-          <w:lang w:val="en-US"/>
-        </w:rPr>
-        <w:tab/>
-        <w:t>primary key (candidate, year) );</w:t>
-      </w:r>
-    </w:p>
-    <w:p>
-      <w:pPr>
-        <w:rPr>
-          <w:lang w:val="en-US"/>
-        </w:rPr>
-      </w:pPr>
-      <w:proofErr w:type="gramStart"/>
-      <w:r>
-        <w:rPr>
-          <w:lang w:val="en-US"/>
-        </w:rPr>
-        <w:t>create</w:t>
-      </w:r>
-      <w:proofErr w:type="gramEnd"/>
-      <w:r>
-        <w:rPr>
-          <w:lang w:val="en-US"/>
-        </w:rPr>
-        <w:t xml:space="preserve"> table </w:t>
-      </w:r>
-      <w:proofErr w:type="spellStart"/>
-      <w:r>
-        <w:rPr>
-          <w:lang w:val="en-US"/>
-        </w:rPr>
-        <w:t>RunsForElection</w:t>
-      </w:r>
-      <w:proofErr w:type="spellEnd"/>
-      <w:r>
-        <w:rPr>
-          <w:lang w:val="en-US"/>
-        </w:rPr>
-        <w:t xml:space="preserve"> (</w:t>
-      </w:r>
-    </w:p>
-    <w:p>
-      <w:pPr>
-        <w:spacing w:after="0"/>
-        <w:ind w:firstLine="708"/>
-        <w:rPr>
-          <w:lang w:val="en-US"/>
-        </w:rPr>
-      </w:pPr>
-      <w:proofErr w:type="spellStart"/>
-      <w:proofErr w:type="gramStart"/>
-      <w:r>
-        <w:rPr>
-          <w:lang w:val="en-US"/>
-        </w:rPr>
-        <w:t>federalLand</w:t>
-      </w:r>
-      <w:proofErr w:type="spellEnd"/>
-      <w:proofErr w:type="gramEnd"/>
-      <w:r>
-        <w:rPr>
-          <w:lang w:val="en-US"/>
-        </w:rPr>
-        <w:tab/>
-      </w:r>
-      <w:r>
-        <w:rPr>
-          <w:lang w:val="en-US"/>
-        </w:rPr>
-        <w:tab/>
-      </w:r>
-      <w:proofErr w:type="spellStart"/>
-      <w:r>
-        <w:rPr>
-          <w:lang w:val="en-US"/>
-        </w:rPr>
-        <w:t>smallint</w:t>
-      </w:r>
-      <w:proofErr w:type="spellEnd"/>
-      <w:r>
-        <w:rPr>
-          <w:lang w:val="en-US"/>
-        </w:rPr>
-        <w:tab/>
-      </w:r>
-      <w:r>
-        <w:rPr>
-          <w:lang w:val="en-US"/>
-        </w:rPr>
-        <w:tab/>
-        <w:t xml:space="preserve">references </w:t>
-      </w:r>
-      <w:proofErr w:type="spellStart"/>
-      <w:r>
-        <w:rPr>
-          <w:lang w:val="en-US"/>
-        </w:rPr>
-        <w:t>FederalLand</w:t>
-      </w:r>
-      <w:proofErr w:type="spellEnd"/>
-      <w:r>
-        <w:rPr>
-          <w:lang w:val="en-US"/>
-        </w:rPr>
-        <w:t>(id),</w:t>
-      </w:r>
-    </w:p>
-    <w:p>
-      <w:pPr>
-        <w:spacing w:after="0"/>
-        <w:ind w:firstLine="708"/>
-        <w:rPr>
-          <w:lang w:val="en-US"/>
-        </w:rPr>
-      </w:pPr>
-      <w:proofErr w:type="gramStart"/>
-      <w:r>
-        <w:rPr>
-          <w:lang w:val="en-US"/>
-        </w:rPr>
-        <w:t>party</w:t>
-      </w:r>
-      <w:proofErr w:type="gramEnd"/>
-      <w:r>
-        <w:rPr>
-          <w:lang w:val="en-US"/>
-        </w:rPr>
-        <w:tab/>
-      </w:r>
-      <w:r>
-        <w:rPr>
-          <w:lang w:val="en-US"/>
-        </w:rPr>
-        <w:tab/>
-      </w:r>
-      <w:r>
-        <w:rPr>
-          <w:lang w:val="en-US"/>
-        </w:rPr>
-        <w:tab/>
-        <w:t>integer</w:t>
-      </w:r>
-      <w:r>
-        <w:rPr>
-          <w:lang w:val="en-US"/>
-        </w:rPr>
-        <w:tab/>
-      </w:r>
-      <w:r>
-        <w:rPr>
-          <w:lang w:val="en-US"/>
-        </w:rPr>
-        <w:tab/>
-        <w:t>references Party(id),</w:t>
-      </w:r>
-    </w:p>
-    <w:p>
-      <w:pPr>
-        <w:ind w:firstLine="708"/>
-        <w:rPr>
-          <w:lang w:val="en-US"/>
-        </w:rPr>
-      </w:pPr>
-      <w:proofErr w:type="gramStart"/>
-      <w:r>
-        <w:rPr>
-          <w:lang w:val="en-US"/>
-        </w:rPr>
-        <w:t>primary</w:t>
-      </w:r>
-      <w:proofErr w:type="gramEnd"/>
-      <w:r>
-        <w:rPr>
-          <w:lang w:val="en-US"/>
-        </w:rPr>
-        <w:t xml:space="preserve"> key (</w:t>
       </w:r>
       <w:proofErr w:type="spellStart"/>
       <w:r>

</xml_diff>

<commit_message>
RunsForElection mit Spalte year versehen und year in Primärschlüssel aufgenommen, Verschönerung der copy-Scripte
</commit_message>
<xml_diff>
--- a/Blatt4/Relationenschema.docx
+++ b/Blatt4/Relationenschema.docx
@@ -1,6 +1,6 @@
 
 <file path=word/document.xml><?xml version="1.0" encoding="utf-8"?>
-<w:document xmlns:wpc="http://schemas.microsoft.com/office/word/2010/wordprocessingCanvas" xmlns:mc="http://schemas.openxmlformats.org/markup-compatibility/2006" xmlns:o="urn:schemas-microsoft-com:office:office" xmlns:r="http://schemas.openxmlformats.org/officeDocument/2006/relationships" xmlns:m="http://schemas.openxmlformats.org/officeDocument/2006/math" xmlns:v="urn:schemas-microsoft-com:vml" xmlns:wp14="http://schemas.microsoft.com/office/word/2010/wordprocessingDrawing" xmlns:wp="http://schemas.openxmlformats.org/drawingml/2006/wordprocessingDrawing" xmlns:w10="urn:schemas-microsoft-com:office:word" xmlns:w="http://schemas.openxmlformats.org/wordprocessingml/2006/main" xmlns:w14="http://schemas.microsoft.com/office/word/2010/wordml" xmlns:w15="http://schemas.microsoft.com/office/word/2012/wordml" xmlns:wpg="http://schemas.microsoft.com/office/word/2010/wordprocessingGroup" xmlns:wpi="http://schemas.microsoft.com/office/word/2010/wordprocessingInk" xmlns:wne="http://schemas.microsoft.com/office/word/2006/wordml" xmlns:wps="http://schemas.microsoft.com/office/word/2010/wordprocessingShape" mc:Ignorable="w14 w15 wp14">
+<w:document xmlns:ve="http://schemas.openxmlformats.org/markup-compatibility/2006" xmlns:o="urn:schemas-microsoft-com:office:office" xmlns:r="http://schemas.openxmlformats.org/officeDocument/2006/relationships" xmlns:m="http://schemas.openxmlformats.org/officeDocument/2006/math" xmlns:v="urn:schemas-microsoft-com:vml" xmlns:wp="http://schemas.openxmlformats.org/drawingml/2006/wordprocessingDrawing" xmlns:w10="urn:schemas-microsoft-com:office:word" xmlns:w="http://schemas.openxmlformats.org/wordprocessingml/2006/main" xmlns:wne="http://schemas.microsoft.com/office/word/2006/wordml">
   <w:body>
     <w:p>
       <w:pPr>
@@ -489,11 +489,6 @@
       <w:proofErr w:type="spellEnd"/>
     </w:p>
     <w:p>
-      <w:pPr>
-        <w:rPr>
-          <w:u w:val="single"/>
-        </w:rPr>
-      </w:pPr>
       <w:proofErr w:type="spellStart"/>
       <w:r>
         <w:t>RunsForElection</w:t>
@@ -526,6 +521,9 @@
         <w:t>party</w:t>
       </w:r>
       <w:proofErr w:type="spellEnd"/>
+      <w:r>
+        <w:t>, year</w:t>
+      </w:r>
     </w:p>
     <w:p>
       <w:pPr>
@@ -584,12 +582,20 @@
           <w:lang w:val="en-US"/>
         </w:rPr>
       </w:pPr>
+      <w:proofErr w:type="gramStart"/>
       <w:r>
         <w:rPr>
           <w:lang w:val="en-US"/>
         </w:rPr>
         <w:lastRenderedPageBreak/>
-        <w:t>create table Elector (</w:t>
+        <w:t>create</w:t>
+      </w:r>
+      <w:proofErr w:type="gramEnd"/>
+      <w:r>
+        <w:rPr>
+          <w:lang w:val="en-US"/>
+        </w:rPr>
+        <w:t xml:space="preserve"> table Elector (</w:t>
       </w:r>
     </w:p>
     <w:p>
@@ -604,7 +610,20 @@
           <w:lang w:val="en-US"/>
         </w:rPr>
         <w:tab/>
-        <w:t xml:space="preserve">id </w:t>
+      </w:r>
+      <w:proofErr w:type="gramStart"/>
+      <w:r>
+        <w:rPr>
+          <w:lang w:val="en-US"/>
+        </w:rPr>
+        <w:t>id</w:t>
+      </w:r>
+      <w:proofErr w:type="gramEnd"/>
+      <w:r>
+        <w:rPr>
+          <w:lang w:val="en-US"/>
+        </w:rPr>
+        <w:t xml:space="preserve"> </w:t>
       </w:r>
       <w:r>
         <w:rPr>
@@ -645,8 +664,15 @@
           <w:lang w:val="en-US"/>
         </w:rPr>
         <w:tab/>
+      </w:r>
+      <w:proofErr w:type="gramStart"/>
+      <w:r>
+        <w:rPr>
+          <w:lang w:val="en-US"/>
+        </w:rPr>
         <w:t>name</w:t>
       </w:r>
+      <w:proofErr w:type="gramEnd"/>
       <w:r>
         <w:rPr>
           <w:lang w:val="en-US"/>
@@ -764,12 +790,14 @@
           <w:lang w:val="en-US"/>
         </w:rPr>
       </w:pPr>
+      <w:proofErr w:type="gramStart"/>
       <w:r>
         <w:rPr>
           <w:lang w:val="en-US"/>
         </w:rPr>
         <w:t>birthday</w:t>
       </w:r>
+      <w:proofErr w:type="gramEnd"/>
       <w:r>
         <w:rPr>
           <w:lang w:val="en-US"/>
@@ -811,6 +839,7 @@
         </w:rPr>
       </w:pPr>
       <w:proofErr w:type="spellStart"/>
+      <w:proofErr w:type="gramStart"/>
       <w:r>
         <w:rPr>
           <w:lang w:val="en-US"/>
@@ -818,6 +847,7 @@
         <w:t>wahlkreis</w:t>
       </w:r>
       <w:proofErr w:type="spellEnd"/>
+      <w:proofErr w:type="gramEnd"/>
       <w:r>
         <w:rPr>
           <w:lang w:val="en-US"/>
@@ -872,11 +902,19 @@
           <w:lang w:val="en-US"/>
         </w:rPr>
       </w:pPr>
-      <w:r>
-        <w:rPr>
-          <w:lang w:val="en-US"/>
-        </w:rPr>
-        <w:t>create table Vote (</w:t>
+      <w:proofErr w:type="gramStart"/>
+      <w:r>
+        <w:rPr>
+          <w:lang w:val="en-US"/>
+        </w:rPr>
+        <w:t>create</w:t>
+      </w:r>
+      <w:proofErr w:type="gramEnd"/>
+      <w:r>
+        <w:rPr>
+          <w:lang w:val="en-US"/>
+        </w:rPr>
+        <w:t xml:space="preserve"> table Vote (</w:t>
       </w:r>
     </w:p>
     <w:p>
@@ -887,12 +925,14 @@
           <w:lang w:val="en-US"/>
         </w:rPr>
       </w:pPr>
+      <w:proofErr w:type="gramStart"/>
       <w:r>
         <w:rPr>
           <w:lang w:val="en-US"/>
         </w:rPr>
         <w:t>id</w:t>
       </w:r>
+      <w:proofErr w:type="gramEnd"/>
       <w:r>
         <w:rPr>
           <w:lang w:val="en-US"/>
@@ -934,12 +974,14 @@
           <w:lang w:val="en-US"/>
         </w:rPr>
       </w:pPr>
+      <w:proofErr w:type="gramStart"/>
       <w:r>
         <w:rPr>
           <w:lang w:val="en-US"/>
         </w:rPr>
         <w:t>year</w:t>
       </w:r>
+      <w:proofErr w:type="gramEnd"/>
       <w:r>
         <w:rPr>
           <w:lang w:val="en-US"/>
@@ -989,6 +1031,7 @@
         </w:rPr>
       </w:pPr>
       <w:proofErr w:type="spellStart"/>
+      <w:proofErr w:type="gramStart"/>
       <w:r>
         <w:rPr>
           <w:lang w:val="en-US"/>
@@ -996,15 +1039,17 @@
         <w:t>erststimme</w:t>
       </w:r>
       <w:proofErr w:type="spellEnd"/>
-      <w:r>
-        <w:rPr>
-          <w:lang w:val="en-US"/>
-        </w:rPr>
-        <w:tab/>
-      </w:r>
-      <w:proofErr w:type="spellStart"/>
-      <w:r>
-        <w:rPr>
+      <w:proofErr w:type="gramEnd"/>
+      <w:r>
+        <w:rPr>
+          <w:lang w:val="en-US"/>
+        </w:rPr>
+        <w:tab/>
+      </w:r>
+      <w:proofErr w:type="spellStart"/>
+      <w:r>
+        <w:rPr>
+          <w:color w:val="FF0000"/>
           <w:lang w:val="en-US"/>
         </w:rPr>
         <w:t>smallint</w:t>
@@ -1012,6 +1057,7 @@
       <w:proofErr w:type="spellEnd"/>
       <w:r>
         <w:rPr>
+          <w:color w:val="FF0000"/>
           <w:lang w:val="en-US"/>
         </w:rPr>
         <w:tab/>
@@ -1035,11 +1081,13 @@
         <w:spacing w:after="0"/>
         <w:ind w:firstLine="708"/>
         <w:rPr>
-          <w:lang w:val="en-US"/>
-        </w:rPr>
-      </w:pPr>
-      <w:r>
-        <w:rPr>
+          <w:color w:val="FF0000"/>
+          <w:lang w:val="en-US"/>
+        </w:rPr>
+      </w:pPr>
+      <w:r>
+        <w:rPr>
+          <w:color w:val="FF0000"/>
           <w:lang w:val="en-US"/>
         </w:rPr>
         <w:t>/* when "</w:t>
@@ -1047,6 +1095,7 @@
       <w:proofErr w:type="spellStart"/>
       <w:r>
         <w:rPr>
+          <w:color w:val="FF0000"/>
           <w:lang w:val="en-US"/>
         </w:rPr>
         <w:t>erststimme</w:t>
@@ -1054,6 +1103,7 @@
       <w:proofErr w:type="spellEnd"/>
       <w:r>
         <w:rPr>
+          <w:color w:val="FF0000"/>
           <w:lang w:val="en-US"/>
         </w:rPr>
         <w:t>" is invalid, it has the value NULL*/</w:t>
@@ -1068,6 +1118,7 @@
         </w:rPr>
       </w:pPr>
       <w:proofErr w:type="spellStart"/>
+      <w:proofErr w:type="gramStart"/>
       <w:r>
         <w:rPr>
           <w:lang w:val="en-US"/>
@@ -1075,15 +1126,17 @@
         <w:t>zweitstimme</w:t>
       </w:r>
       <w:proofErr w:type="spellEnd"/>
-      <w:r>
-        <w:rPr>
-          <w:lang w:val="en-US"/>
-        </w:rPr>
-        <w:tab/>
-      </w:r>
-      <w:proofErr w:type="spellStart"/>
-      <w:r>
-        <w:rPr>
+      <w:proofErr w:type="gramEnd"/>
+      <w:r>
+        <w:rPr>
+          <w:lang w:val="en-US"/>
+        </w:rPr>
+        <w:tab/>
+      </w:r>
+      <w:proofErr w:type="spellStart"/>
+      <w:r>
+        <w:rPr>
+          <w:color w:val="FF0000"/>
           <w:lang w:val="en-US"/>
         </w:rPr>
         <w:t>smallint</w:t>
@@ -1091,21 +1144,27 @@
       <w:proofErr w:type="spellEnd"/>
       <w:r>
         <w:rPr>
-          <w:lang w:val="en-US"/>
-        </w:rPr>
-        <w:tab/>
-      </w:r>
-      <w:r>
-        <w:rPr>
-          <w:lang w:val="en-US"/>
-        </w:rPr>
-        <w:tab/>
-      </w:r>
-      <w:r>
-        <w:rPr>
-          <w:lang w:val="en-US"/>
-        </w:rPr>
-        <w:tab/>
+          <w:color w:val="FF0000"/>
+          <w:lang w:val="en-US"/>
+        </w:rPr>
+        <w:tab/>
+      </w:r>
+      <w:r>
+        <w:rPr>
+          <w:lang w:val="en-US"/>
+        </w:rPr>
+        <w:tab/>
+      </w:r>
+      <w:r>
+        <w:rPr>
+          <w:lang w:val="en-US"/>
+        </w:rPr>
+        <w:tab/>
+      </w:r>
+      <w:r>
+        <w:rPr>
+          <w:lang w:val="en-US"/>
+        </w:rPr>
         <w:t>references Party(id),</w:t>
       </w:r>
     </w:p>
@@ -1114,11 +1173,13 @@
         <w:spacing w:after="0"/>
         <w:ind w:firstLine="708"/>
         <w:rPr>
-          <w:lang w:val="en-US"/>
-        </w:rPr>
-      </w:pPr>
-      <w:r>
-        <w:rPr>
+          <w:color w:val="FF0000"/>
+          <w:lang w:val="en-US"/>
+        </w:rPr>
+      </w:pPr>
+      <w:r>
+        <w:rPr>
+          <w:color w:val="FF0000"/>
           <w:lang w:val="en-US"/>
         </w:rPr>
         <w:t>/* when "</w:t>
@@ -1126,6 +1187,7 @@
       <w:proofErr w:type="spellStart"/>
       <w:r>
         <w:rPr>
+          <w:color w:val="FF0000"/>
           <w:lang w:val="en-US"/>
         </w:rPr>
         <w:t>zweitstimme</w:t>
@@ -1133,6 +1195,7 @@
       <w:proofErr w:type="spellEnd"/>
       <w:r>
         <w:rPr>
+          <w:color w:val="FF0000"/>
           <w:lang w:val="en-US"/>
         </w:rPr>
         <w:t>" is invalid, it has the value NULL*/</w:t>
@@ -1187,11 +1250,19 @@
           <w:lang w:val="en-US"/>
         </w:rPr>
       </w:pPr>
-      <w:r>
-        <w:rPr>
-          <w:lang w:val="en-US"/>
-        </w:rPr>
-        <w:t>create table Party (</w:t>
+      <w:proofErr w:type="gramStart"/>
+      <w:r>
+        <w:rPr>
+          <w:lang w:val="en-US"/>
+        </w:rPr>
+        <w:t>create</w:t>
+      </w:r>
+      <w:proofErr w:type="gramEnd"/>
+      <w:r>
+        <w:rPr>
+          <w:lang w:val="en-US"/>
+        </w:rPr>
+        <w:t xml:space="preserve"> table Party (</w:t>
       </w:r>
     </w:p>
     <w:p>
@@ -1202,27 +1273,30 @@
           <w:lang w:val="en-US"/>
         </w:rPr>
       </w:pPr>
+      <w:proofErr w:type="gramStart"/>
       <w:r>
         <w:rPr>
           <w:lang w:val="en-US"/>
         </w:rPr>
         <w:t>id</w:t>
       </w:r>
-      <w:r>
-        <w:rPr>
-          <w:lang w:val="en-US"/>
-        </w:rPr>
-        <w:tab/>
-      </w:r>
-      <w:r>
-        <w:rPr>
-          <w:lang w:val="en-US"/>
-        </w:rPr>
-        <w:tab/>
-      </w:r>
-      <w:proofErr w:type="spellStart"/>
-      <w:r>
-        <w:rPr>
+      <w:proofErr w:type="gramEnd"/>
+      <w:r>
+        <w:rPr>
+          <w:lang w:val="en-US"/>
+        </w:rPr>
+        <w:tab/>
+      </w:r>
+      <w:r>
+        <w:rPr>
+          <w:lang w:val="en-US"/>
+        </w:rPr>
+        <w:tab/>
+      </w:r>
+      <w:proofErr w:type="spellStart"/>
+      <w:r>
+        <w:rPr>
+          <w:color w:val="FF0000"/>
           <w:lang w:val="en-US"/>
         </w:rPr>
         <w:t>smallint</w:t>
@@ -1250,12 +1324,14 @@
           <w:lang w:val="en-US"/>
         </w:rPr>
       </w:pPr>
+      <w:proofErr w:type="gramStart"/>
       <w:r>
         <w:rPr>
           <w:lang w:val="en-US"/>
         </w:rPr>
         <w:t>name</w:t>
       </w:r>
+      <w:proofErr w:type="gramEnd"/>
       <w:r>
         <w:rPr>
           <w:lang w:val="en-US"/>
@@ -1286,6 +1362,7 @@
         </w:rPr>
       </w:pPr>
       <w:proofErr w:type="spellStart"/>
+      <w:proofErr w:type="gramStart"/>
       <w:r>
         <w:rPr>
           <w:lang w:val="en-US"/>
@@ -1293,12 +1370,26 @@
         <w:t>abkuerzung</w:t>
       </w:r>
       <w:proofErr w:type="spellEnd"/>
-      <w:r>
-        <w:rPr>
-          <w:lang w:val="en-US"/>
-        </w:rPr>
-        <w:tab/>
-        <w:t>varchar(10)</w:t>
+      <w:proofErr w:type="gramEnd"/>
+      <w:r>
+        <w:rPr>
+          <w:lang w:val="en-US"/>
+        </w:rPr>
+        <w:tab/>
+      </w:r>
+      <w:proofErr w:type="spellStart"/>
+      <w:r>
+        <w:rPr>
+          <w:lang w:val="en-US"/>
+        </w:rPr>
+        <w:t>varchar</w:t>
+      </w:r>
+      <w:proofErr w:type="spellEnd"/>
+      <w:r>
+        <w:rPr>
+          <w:lang w:val="en-US"/>
+        </w:rPr>
+        <w:t>(10)</w:t>
       </w:r>
       <w:r>
         <w:rPr>
@@ -1324,11 +1415,19 @@
           <w:lang w:val="en-US"/>
         </w:rPr>
       </w:pPr>
-      <w:r>
-        <w:rPr>
-          <w:lang w:val="en-US"/>
-        </w:rPr>
-        <w:t xml:space="preserve">create table </w:t>
+      <w:proofErr w:type="gramStart"/>
+      <w:r>
+        <w:rPr>
+          <w:lang w:val="en-US"/>
+        </w:rPr>
+        <w:t>create</w:t>
+      </w:r>
+      <w:proofErr w:type="gramEnd"/>
+      <w:r>
+        <w:rPr>
+          <w:lang w:val="en-US"/>
+        </w:rPr>
+        <w:t xml:space="preserve"> table </w:t>
       </w:r>
       <w:proofErr w:type="spellStart"/>
       <w:r>
@@ -1357,8 +1456,15 @@
           <w:lang w:val="en-US"/>
         </w:rPr>
         <w:tab/>
+      </w:r>
+      <w:proofErr w:type="gramStart"/>
+      <w:r>
+        <w:rPr>
+          <w:lang w:val="en-US"/>
+        </w:rPr>
         <w:t>party</w:t>
       </w:r>
+      <w:proofErr w:type="gramEnd"/>
       <w:r>
         <w:rPr>
           <w:lang w:val="en-US"/>
@@ -1389,6 +1495,12 @@
           <w:lang w:val="en-US"/>
         </w:rPr>
         <w:tab/>
+      </w:r>
+      <w:r>
+        <w:rPr>
+          <w:color w:val="FF0000"/>
+          <w:lang w:val="en-US"/>
+        </w:rPr>
         <w:t>references Party(id)</w:t>
       </w:r>
       <w:r>
@@ -1410,8 +1522,15 @@
           <w:lang w:val="en-US"/>
         </w:rPr>
         <w:tab/>
+      </w:r>
+      <w:proofErr w:type="gramStart"/>
+      <w:r>
+        <w:rPr>
+          <w:lang w:val="en-US"/>
+        </w:rPr>
         <w:t>year</w:t>
       </w:r>
+      <w:proofErr w:type="gramEnd"/>
       <w:r>
         <w:rPr>
           <w:lang w:val="en-US"/>
@@ -1449,6 +1568,12 @@
           <w:lang w:val="en-US"/>
         </w:rPr>
         <w:tab/>
+      </w:r>
+      <w:r>
+        <w:rPr>
+          <w:color w:val="FF0000"/>
+          <w:lang w:val="en-US"/>
+        </w:rPr>
         <w:t>not null</w:t>
       </w:r>
       <w:r>
@@ -1484,6 +1609,7 @@
         </w:rPr>
       </w:pPr>
       <w:proofErr w:type="spellStart"/>
+      <w:proofErr w:type="gramStart"/>
       <w:r>
         <w:rPr>
           <w:lang w:val="en-US"/>
@@ -1491,6 +1617,7 @@
         <w:t>erststimmen</w:t>
       </w:r>
       <w:proofErr w:type="spellEnd"/>
+      <w:proofErr w:type="gramEnd"/>
       <w:r>
         <w:rPr>
           <w:lang w:val="en-US"/>
@@ -1654,11 +1781,19 @@
           <w:lang w:val="en-US"/>
         </w:rPr>
       </w:pPr>
-      <w:r>
-        <w:rPr>
-          <w:lang w:val="en-US"/>
-        </w:rPr>
-        <w:t xml:space="preserve">create table </w:t>
+      <w:proofErr w:type="gramStart"/>
+      <w:r>
+        <w:rPr>
+          <w:lang w:val="en-US"/>
+        </w:rPr>
+        <w:t>create</w:t>
+      </w:r>
+      <w:proofErr w:type="gramEnd"/>
+      <w:r>
+        <w:rPr>
+          <w:lang w:val="en-US"/>
+        </w:rPr>
+        <w:t xml:space="preserve"> table </w:t>
       </w:r>
       <w:proofErr w:type="spellStart"/>
       <w:r>
@@ -1683,12 +1818,14 @@
           <w:lang w:val="en-US"/>
         </w:rPr>
       </w:pPr>
+      <w:proofErr w:type="gramStart"/>
       <w:r>
         <w:rPr>
           <w:lang w:val="en-US"/>
         </w:rPr>
         <w:t>id</w:t>
       </w:r>
+      <w:proofErr w:type="gramEnd"/>
       <w:r>
         <w:rPr>
           <w:lang w:val="en-US"/>
@@ -1731,31 +1868,45 @@
           <w:lang w:val="en-US"/>
         </w:rPr>
       </w:pPr>
+      <w:proofErr w:type="gramStart"/>
       <w:r>
         <w:rPr>
           <w:lang w:val="en-US"/>
         </w:rPr>
         <w:t>name</w:t>
       </w:r>
-      <w:r>
-        <w:rPr>
-          <w:lang w:val="en-US"/>
-        </w:rPr>
-        <w:tab/>
-      </w:r>
-      <w:r>
-        <w:rPr>
-          <w:lang w:val="en-US"/>
-        </w:rPr>
-        <w:tab/>
-        <w:t>varchar(25)</w:t>
-      </w:r>
-      <w:r>
-        <w:rPr>
-          <w:lang w:val="en-US"/>
-        </w:rPr>
-        <w:tab/>
-        <w:t>not null,</w:t>
+      <w:proofErr w:type="gramEnd"/>
+      <w:r>
+        <w:rPr>
+          <w:lang w:val="en-US"/>
+        </w:rPr>
+        <w:tab/>
+      </w:r>
+      <w:r>
+        <w:rPr>
+          <w:lang w:val="en-US"/>
+        </w:rPr>
+        <w:tab/>
+        <w:t>varchar(25</w:t>
+      </w:r>
+      <w:r>
+        <w:rPr>
+          <w:lang w:val="en-US"/>
+        </w:rPr>
+        <w:t>)</w:t>
+      </w:r>
+      <w:r>
+        <w:rPr>
+          <w:lang w:val="en-US"/>
+        </w:rPr>
+        <w:tab/>
+        <w:t>not null</w:t>
+      </w:r>
+      <w:r>
+        <w:rPr>
+          <w:lang w:val="en-US"/>
+        </w:rPr>
+        <w:t>,</w:t>
       </w:r>
     </w:p>
     <w:p>
@@ -1766,12 +1917,20 @@
           <w:lang w:val="en-US"/>
         </w:rPr>
       </w:pPr>
-      <w:r>
-        <w:rPr>
-          <w:lang w:val="en-US"/>
-        </w:rPr>
-        <w:t>residents2009</w:t>
-      </w:r>
+      <w:proofErr w:type="gramStart"/>
+      <w:r>
+        <w:rPr>
+          <w:lang w:val="en-US"/>
+        </w:rPr>
+        <w:t>residents</w:t>
+      </w:r>
+      <w:r>
+        <w:rPr>
+          <w:lang w:val="en-US"/>
+        </w:rPr>
+        <w:t>2009</w:t>
+      </w:r>
+      <w:proofErr w:type="gramEnd"/>
       <w:r>
         <w:rPr>
           <w:lang w:val="en-US"/>
@@ -1817,7 +1976,13 @@
         <w:rPr>
           <w:lang w:val="en-US"/>
         </w:rPr>
-        <w:t>residents2013</w:t>
+        <w:t>residents</w:t>
+      </w:r>
+      <w:r>
+        <w:rPr>
+          <w:lang w:val="en-US"/>
+        </w:rPr>
+        <w:t>2013</w:t>
       </w:r>
       <w:r>
         <w:rPr>
@@ -1851,6 +2016,8 @@
         </w:rPr>
         <w:t xml:space="preserve"> &gt;= 0));</w:t>
       </w:r>
+      <w:bookmarkStart w:id="0" w:name="_GoBack"/>
+      <w:bookmarkEnd w:id="0"/>
     </w:p>
     <w:p>
       <w:pPr>
@@ -1867,11 +2034,19 @@
           <w:lang w:val="en-US"/>
         </w:rPr>
       </w:pPr>
-      <w:r>
-        <w:rPr>
-          <w:lang w:val="en-US"/>
-        </w:rPr>
-        <w:t xml:space="preserve">create table </w:t>
+      <w:proofErr w:type="gramStart"/>
+      <w:r>
+        <w:rPr>
+          <w:lang w:val="en-US"/>
+        </w:rPr>
+        <w:t>create</w:t>
+      </w:r>
+      <w:proofErr w:type="gramEnd"/>
+      <w:r>
+        <w:rPr>
+          <w:lang w:val="en-US"/>
+        </w:rPr>
+        <w:t xml:space="preserve"> table </w:t>
       </w:r>
       <w:proofErr w:type="spellStart"/>
       <w:r>
@@ -1896,12 +2071,14 @@
           <w:lang w:val="en-US"/>
         </w:rPr>
       </w:pPr>
+      <w:proofErr w:type="gramStart"/>
       <w:r>
         <w:rPr>
           <w:lang w:val="en-US"/>
         </w:rPr>
         <w:t>id</w:t>
       </w:r>
+      <w:proofErr w:type="gramEnd"/>
       <w:r>
         <w:rPr>
           <w:lang w:val="en-US"/>
@@ -1944,12 +2121,14 @@
           <w:lang w:val="en-US"/>
         </w:rPr>
       </w:pPr>
+      <w:proofErr w:type="gramStart"/>
       <w:r>
         <w:rPr>
           <w:lang w:val="en-US"/>
         </w:rPr>
         <w:t>name</w:t>
       </w:r>
+      <w:proofErr w:type="gramEnd"/>
       <w:r>
         <w:rPr>
           <w:lang w:val="en-US"/>
@@ -1991,6 +2170,7 @@
         </w:rPr>
       </w:pPr>
       <w:proofErr w:type="spellStart"/>
+      <w:proofErr w:type="gramStart"/>
       <w:r>
         <w:rPr>
           <w:lang w:val="en-US"/>
@@ -1998,6 +2178,7 @@
         <w:t>federalLand</w:t>
       </w:r>
       <w:proofErr w:type="spellEnd"/>
+      <w:proofErr w:type="gramEnd"/>
       <w:r>
         <w:rPr>
           <w:lang w:val="en-US"/>
@@ -2073,11 +2254,19 @@
           <w:lang w:val="en-US"/>
         </w:rPr>
       </w:pPr>
-      <w:r>
-        <w:rPr>
-          <w:lang w:val="en-US"/>
-        </w:rPr>
-        <w:t xml:space="preserve">create table </w:t>
+      <w:proofErr w:type="gramStart"/>
+      <w:r>
+        <w:rPr>
+          <w:lang w:val="en-US"/>
+        </w:rPr>
+        <w:t>create</w:t>
+      </w:r>
+      <w:proofErr w:type="gramEnd"/>
+      <w:r>
+        <w:rPr>
+          <w:lang w:val="en-US"/>
+        </w:rPr>
+        <w:t xml:space="preserve"> table </w:t>
       </w:r>
       <w:proofErr w:type="spellStart"/>
       <w:r>
@@ -2140,11 +2329,18 @@
           <w:lang w:val="en-US"/>
         </w:rPr>
         <w:tab/>
+      </w:r>
+      <w:r>
+        <w:rPr>
+          <w:color w:val="FF0000"/>
+          <w:lang w:val="en-US"/>
+        </w:rPr>
         <w:t xml:space="preserve">references </w:t>
       </w:r>
       <w:proofErr w:type="spellStart"/>
       <w:r>
         <w:rPr>
+          <w:color w:val="FF0000"/>
           <w:lang w:val="en-US"/>
         </w:rPr>
         <w:t>Wahlkreis</w:t>
@@ -2152,12 +2348,14 @@
       <w:proofErr w:type="spellEnd"/>
       <w:r>
         <w:rPr>
+          <w:color w:val="FF0000"/>
           <w:lang w:val="en-US"/>
         </w:rPr>
         <w:t>(id),</w:t>
       </w:r>
       <w:r>
         <w:rPr>
+          <w:color w:val="FF0000"/>
           <w:lang w:val="en-US"/>
         </w:rPr>
         <w:br/>
@@ -2206,6 +2404,12 @@
           <w:lang w:val="en-US"/>
         </w:rPr>
         <w:tab/>
+      </w:r>
+      <w:r>
+        <w:rPr>
+          <w:color w:val="FF0000"/>
+          <w:lang w:val="en-US"/>
+        </w:rPr>
         <w:t>not null</w:t>
       </w:r>
       <w:r>
@@ -2375,11 +2579,19 @@
           <w:lang w:val="en-US"/>
         </w:rPr>
       </w:pPr>
-      <w:r>
-        <w:rPr>
-          <w:lang w:val="en-US"/>
-        </w:rPr>
-        <w:t>create table Candidate (</w:t>
+      <w:proofErr w:type="gramStart"/>
+      <w:r>
+        <w:rPr>
+          <w:lang w:val="en-US"/>
+        </w:rPr>
+        <w:t>create</w:t>
+      </w:r>
+      <w:proofErr w:type="gramEnd"/>
+      <w:r>
+        <w:rPr>
+          <w:lang w:val="en-US"/>
+        </w:rPr>
+        <w:t xml:space="preserve"> table Candidate (</w:t>
       </w:r>
     </w:p>
     <w:p>
@@ -2390,12 +2602,14 @@
           <w:lang w:val="en-US"/>
         </w:rPr>
       </w:pPr>
+      <w:proofErr w:type="gramStart"/>
       <w:r>
         <w:rPr>
           <w:lang w:val="en-US"/>
         </w:rPr>
         <w:t>id</w:t>
       </w:r>
+      <w:proofErr w:type="gramEnd"/>
       <w:r>
         <w:rPr>
           <w:lang w:val="en-US"/>
@@ -2441,12 +2655,14 @@
           <w:lang w:val="en-US"/>
         </w:rPr>
       </w:pPr>
+      <w:proofErr w:type="gramStart"/>
       <w:r>
         <w:rPr>
           <w:lang w:val="en-US"/>
         </w:rPr>
         <w:t>name</w:t>
       </w:r>
+      <w:proofErr w:type="gramEnd"/>
       <w:r>
         <w:rPr>
           <w:lang w:val="en-US"/>
@@ -2488,6 +2704,7 @@
         </w:rPr>
       </w:pPr>
       <w:proofErr w:type="spellStart"/>
+      <w:proofErr w:type="gramStart"/>
       <w:r>
         <w:rPr>
           <w:lang w:val="en-US"/>
@@ -2495,6 +2712,7 @@
         <w:t>jahrgang</w:t>
       </w:r>
       <w:proofErr w:type="spellEnd"/>
+      <w:proofErr w:type="gramEnd"/>
       <w:r>
         <w:rPr>
           <w:lang w:val="en-US"/>
@@ -2535,11 +2753,19 @@
           <w:lang w:val="en-US"/>
         </w:rPr>
       </w:pPr>
-      <w:r>
-        <w:rPr>
-          <w:lang w:val="en-US"/>
-        </w:rPr>
-        <w:t xml:space="preserve">create table </w:t>
+      <w:proofErr w:type="gramStart"/>
+      <w:r>
+        <w:rPr>
+          <w:lang w:val="en-US"/>
+        </w:rPr>
+        <w:t>create</w:t>
+      </w:r>
+      <w:proofErr w:type="gramEnd"/>
+      <w:r>
+        <w:rPr>
+          <w:lang w:val="en-US"/>
+        </w:rPr>
+        <w:t xml:space="preserve"> table </w:t>
       </w:r>
       <w:proofErr w:type="spellStart"/>
       <w:r>
@@ -2587,10 +2813,17 @@
           <w:lang w:val="en-US"/>
         </w:rPr>
         <w:tab/>
+      </w:r>
+      <w:r>
+        <w:rPr>
+          <w:color w:val="FF0000"/>
+          <w:lang w:val="en-US"/>
+        </w:rPr>
         <w:t>references Candidate(id)</w:t>
       </w:r>
       <w:r>
         <w:rPr>
+          <w:color w:val="FF0000"/>
           <w:lang w:val="en-US"/>
         </w:rPr>
         <w:t>,</w:t>
@@ -2639,6 +2872,12 @@
           <w:lang w:val="en-US"/>
         </w:rPr>
         <w:tab/>
+      </w:r>
+      <w:r>
+        <w:rPr>
+          <w:color w:val="FF0000"/>
+          <w:lang w:val="en-US"/>
+        </w:rPr>
         <w:t>not null</w:t>
       </w:r>
       <w:r>
@@ -2840,11 +3079,19 @@
           <w:lang w:val="en-US"/>
         </w:rPr>
       </w:pPr>
-      <w:r>
-        <w:rPr>
-          <w:lang w:val="en-US"/>
-        </w:rPr>
-        <w:t xml:space="preserve">create table </w:t>
+      <w:proofErr w:type="gramStart"/>
+      <w:r>
+        <w:rPr>
+          <w:lang w:val="en-US"/>
+        </w:rPr>
+        <w:t>create</w:t>
+      </w:r>
+      <w:proofErr w:type="gramEnd"/>
+      <w:r>
+        <w:rPr>
+          <w:lang w:val="en-US"/>
+        </w:rPr>
+        <w:t xml:space="preserve"> table </w:t>
       </w:r>
       <w:proofErr w:type="spellStart"/>
       <w:r>
@@ -2860,8 +3107,6 @@
         </w:rPr>
         <w:t xml:space="preserve"> (</w:t>
       </w:r>
-      <w:bookmarkStart w:id="0" w:name="_GoBack"/>
-      <w:bookmarkEnd w:id="0"/>
     </w:p>
     <w:p>
       <w:pPr>
@@ -2872,6 +3117,7 @@
         </w:rPr>
       </w:pPr>
       <w:proofErr w:type="spellStart"/>
+      <w:proofErr w:type="gramStart"/>
       <w:r>
         <w:rPr>
           <w:lang w:val="en-US"/>
@@ -2879,6 +3125,7 @@
         <w:t>federalLand</w:t>
       </w:r>
       <w:proofErr w:type="spellEnd"/>
+      <w:proofErr w:type="gramEnd"/>
       <w:r>
         <w:rPr>
           <w:lang w:val="en-US"/>
@@ -2935,38 +3182,33 @@
           <w:lang w:val="en-US"/>
         </w:rPr>
       </w:pPr>
+      <w:proofErr w:type="gramStart"/>
       <w:r>
         <w:rPr>
           <w:lang w:val="en-US"/>
         </w:rPr>
         <w:t>party</w:t>
       </w:r>
-      <w:r>
-        <w:rPr>
-          <w:lang w:val="en-US"/>
-        </w:rPr>
-        <w:tab/>
-      </w:r>
-      <w:r>
-        <w:rPr>
-          <w:lang w:val="en-US"/>
-        </w:rPr>
-        <w:tab/>
-      </w:r>
-      <w:r>
-        <w:rPr>
-          <w:lang w:val="en-US"/>
-        </w:rPr>
-        <w:tab/>
-      </w:r>
-      <w:proofErr w:type="spellStart"/>
-      <w:r>
-        <w:rPr>
-          <w:lang w:val="en-US"/>
-        </w:rPr>
-        <w:t>smallint</w:t>
-      </w:r>
-      <w:proofErr w:type="spellEnd"/>
+      <w:proofErr w:type="gramEnd"/>
+      <w:r>
+        <w:rPr>
+          <w:lang w:val="en-US"/>
+        </w:rPr>
+        <w:tab/>
+      </w:r>
+      <w:r>
+        <w:rPr>
+          <w:lang w:val="en-US"/>
+        </w:rPr>
+        <w:tab/>
+      </w:r>
+      <w:r>
+        <w:rPr>
+          <w:lang w:val="en-US"/>
+        </w:rPr>
+        <w:tab/>
+        <w:t>integer</w:t>
+      </w:r>
       <w:r>
         <w:rPr>
           <w:lang w:val="en-US"/>
@@ -2988,11 +3230,19 @@
           <w:lang w:val="en-US"/>
         </w:rPr>
       </w:pPr>
-      <w:r>
-        <w:rPr>
-          <w:lang w:val="en-US"/>
-        </w:rPr>
-        <w:t>primary key (</w:t>
+      <w:proofErr w:type="gramStart"/>
+      <w:r>
+        <w:rPr>
+          <w:lang w:val="en-US"/>
+        </w:rPr>
+        <w:t>primary</w:t>
+      </w:r>
+      <w:proofErr w:type="gramEnd"/>
+      <w:r>
+        <w:rPr>
+          <w:lang w:val="en-US"/>
+        </w:rPr>
+        <w:t xml:space="preserve"> key (</w:t>
       </w:r>
       <w:proofErr w:type="spellStart"/>
       <w:r>
@@ -3027,7 +3277,7 @@
 </file>
 
 <file path=word/styles.xml><?xml version="1.0" encoding="utf-8"?>
-<w:styles xmlns:mc="http://schemas.openxmlformats.org/markup-compatibility/2006" xmlns:r="http://schemas.openxmlformats.org/officeDocument/2006/relationships" xmlns:w="http://schemas.openxmlformats.org/wordprocessingml/2006/main" xmlns:w14="http://schemas.microsoft.com/office/word/2010/wordml" xmlns:w15="http://schemas.microsoft.com/office/word/2012/wordml" mc:Ignorable="w14 w15">
+<w:styles xmlns:r="http://schemas.openxmlformats.org/officeDocument/2006/relationships" xmlns:w="http://schemas.openxmlformats.org/wordprocessingml/2006/main">
   <w:docDefaults>
     <w:rPrDefault>
       <w:rPr>
@@ -3043,378 +3293,144 @@
       </w:pPr>
     </w:pPrDefault>
   </w:docDefaults>
-  <w:latentStyles w:defLockedState="0" w:defUIPriority="99" w:defSemiHidden="0" w:defUnhideWhenUsed="0" w:defQFormat="0" w:count="371">
-    <w:lsdException w:name="Normal" w:uiPriority="0" w:qFormat="1"/>
-    <w:lsdException w:name="heading 1" w:uiPriority="9" w:qFormat="1"/>
-    <w:lsdException w:name="heading 2" w:semiHidden="1" w:uiPriority="9" w:unhideWhenUsed="1" w:qFormat="1"/>
-    <w:lsdException w:name="heading 3" w:semiHidden="1" w:uiPriority="9" w:unhideWhenUsed="1" w:qFormat="1"/>
-    <w:lsdException w:name="heading 4" w:semiHidden="1" w:uiPriority="9" w:unhideWhenUsed="1" w:qFormat="1"/>
-    <w:lsdException w:name="heading 5" w:semiHidden="1" w:uiPriority="9" w:unhideWhenUsed="1" w:qFormat="1"/>
-    <w:lsdException w:name="heading 6" w:semiHidden="1" w:uiPriority="9" w:unhideWhenUsed="1" w:qFormat="1"/>
-    <w:lsdException w:name="heading 7" w:semiHidden="1" w:uiPriority="9" w:unhideWhenUsed="1" w:qFormat="1"/>
-    <w:lsdException w:name="heading 8" w:semiHidden="1" w:uiPriority="9" w:unhideWhenUsed="1" w:qFormat="1"/>
-    <w:lsdException w:name="heading 9" w:semiHidden="1" w:uiPriority="9" w:unhideWhenUsed="1" w:qFormat="1"/>
-    <w:lsdException w:name="index 1" w:semiHidden="1" w:unhideWhenUsed="1"/>
-    <w:lsdException w:name="index 2" w:semiHidden="1" w:unhideWhenUsed="1"/>
-    <w:lsdException w:name="index 3" w:semiHidden="1" w:unhideWhenUsed="1"/>
-    <w:lsdException w:name="index 4" w:semiHidden="1" w:unhideWhenUsed="1"/>
-    <w:lsdException w:name="index 5" w:semiHidden="1" w:unhideWhenUsed="1"/>
-    <w:lsdException w:name="index 6" w:semiHidden="1" w:unhideWhenUsed="1"/>
-    <w:lsdException w:name="index 7" w:semiHidden="1" w:unhideWhenUsed="1"/>
-    <w:lsdException w:name="index 8" w:semiHidden="1" w:unhideWhenUsed="1"/>
-    <w:lsdException w:name="index 9" w:semiHidden="1" w:unhideWhenUsed="1"/>
-    <w:lsdException w:name="toc 1" w:semiHidden="1" w:uiPriority="39" w:unhideWhenUsed="1"/>
-    <w:lsdException w:name="toc 2" w:semiHidden="1" w:uiPriority="39" w:unhideWhenUsed="1"/>
-    <w:lsdException w:name="toc 3" w:semiHidden="1" w:uiPriority="39" w:unhideWhenUsed="1"/>
-    <w:lsdException w:name="toc 4" w:semiHidden="1" w:uiPriority="39" w:unhideWhenUsed="1"/>
-    <w:lsdException w:name="toc 5" w:semiHidden="1" w:uiPriority="39" w:unhideWhenUsed="1"/>
-    <w:lsdException w:name="toc 6" w:semiHidden="1" w:uiPriority="39" w:unhideWhenUsed="1"/>
-    <w:lsdException w:name="toc 7" w:semiHidden="1" w:uiPriority="39" w:unhideWhenUsed="1"/>
-    <w:lsdException w:name="toc 8" w:semiHidden="1" w:uiPriority="39" w:unhideWhenUsed="1"/>
-    <w:lsdException w:name="toc 9" w:semiHidden="1" w:uiPriority="39" w:unhideWhenUsed="1"/>
-    <w:lsdException w:name="Normal Indent" w:semiHidden="1" w:unhideWhenUsed="1"/>
-    <w:lsdException w:name="footnote text" w:semiHidden="1" w:unhideWhenUsed="1"/>
-    <w:lsdException w:name="annotation text" w:semiHidden="1" w:unhideWhenUsed="1"/>
-    <w:lsdException w:name="header" w:semiHidden="1" w:unhideWhenUsed="1"/>
-    <w:lsdException w:name="footer" w:semiHidden="1" w:unhideWhenUsed="1"/>
-    <w:lsdException w:name="index heading" w:semiHidden="1" w:unhideWhenUsed="1"/>
-    <w:lsdException w:name="caption" w:semiHidden="1" w:uiPriority="35" w:unhideWhenUsed="1" w:qFormat="1"/>
-    <w:lsdException w:name="table of figures" w:semiHidden="1" w:unhideWhenUsed="1"/>
-    <w:lsdException w:name="envelope address" w:semiHidden="1" w:unhideWhenUsed="1"/>
-    <w:lsdException w:name="envelope return" w:semiHidden="1" w:unhideWhenUsed="1"/>
-    <w:lsdException w:name="footnote reference" w:semiHidden="1" w:unhideWhenUsed="1"/>
-    <w:lsdException w:name="annotation reference" w:semiHidden="1" w:unhideWhenUsed="1"/>
-    <w:lsdException w:name="line number" w:semiHidden="1" w:unhideWhenUsed="1"/>
-    <w:lsdException w:name="page number" w:semiHidden="1" w:unhideWhenUsed="1"/>
-    <w:lsdException w:name="endnote reference" w:semiHidden="1" w:unhideWhenUsed="1"/>
-    <w:lsdException w:name="endnote text" w:semiHidden="1" w:unhideWhenUsed="1"/>
-    <w:lsdException w:name="table of authorities" w:semiHidden="1" w:unhideWhenUsed="1"/>
-    <w:lsdException w:name="macro" w:semiHidden="1" w:unhideWhenUsed="1"/>
-    <w:lsdException w:name="toa heading" w:semiHidden="1" w:unhideWhenUsed="1"/>
-    <w:lsdException w:name="List" w:semiHidden="1" w:unhideWhenUsed="1"/>
-    <w:lsdException w:name="List Bullet" w:semiHidden="1" w:unhideWhenUsed="1"/>
-    <w:lsdException w:name="List Number" w:semiHidden="1" w:unhideWhenUsed="1"/>
-    <w:lsdException w:name="List 2" w:semiHidden="1" w:unhideWhenUsed="1"/>
-    <w:lsdException w:name="List 3" w:semiHidden="1" w:unhideWhenUsed="1"/>
-    <w:lsdException w:name="List 4" w:semiHidden="1" w:unhideWhenUsed="1"/>
-    <w:lsdException w:name="List 5" w:semiHidden="1" w:unhideWhenUsed="1"/>
-    <w:lsdException w:name="List Bullet 2" w:semiHidden="1" w:unhideWhenUsed="1"/>
-    <w:lsdException w:name="List Bullet 3" w:semiHidden="1" w:unhideWhenUsed="1"/>
-    <w:lsdException w:name="List Bullet 4" w:semiHidden="1" w:unhideWhenUsed="1"/>
-    <w:lsdException w:name="List Bullet 5" w:semiHidden="1" w:unhideWhenUsed="1"/>
-    <w:lsdException w:name="List Number 2" w:semiHidden="1" w:unhideWhenUsed="1"/>
-    <w:lsdException w:name="List Number 3" w:semiHidden="1" w:unhideWhenUsed="1"/>
-    <w:lsdException w:name="List Number 4" w:semiHidden="1" w:unhideWhenUsed="1"/>
-    <w:lsdException w:name="List Number 5" w:semiHidden="1" w:unhideWhenUsed="1"/>
-    <w:lsdException w:name="Title" w:uiPriority="10" w:qFormat="1"/>
-    <w:lsdException w:name="Closing" w:semiHidden="1" w:unhideWhenUsed="1"/>
-    <w:lsdException w:name="Signature" w:semiHidden="1" w:unhideWhenUsed="1"/>
-    <w:lsdException w:name="Default Paragraph Font" w:semiHidden="1" w:uiPriority="1" w:unhideWhenUsed="1"/>
-    <w:lsdException w:name="Body Text" w:semiHidden="1" w:unhideWhenUsed="1"/>
-    <w:lsdException w:name="Body Text Indent" w:semiHidden="1" w:unhideWhenUsed="1"/>
-    <w:lsdException w:name="List Continue" w:semiHidden="1" w:unhideWhenUsed="1"/>
-    <w:lsdException w:name="List Continue 2" w:semiHidden="1" w:unhideWhenUsed="1"/>
-    <w:lsdException w:name="List Continue 3" w:semiHidden="1" w:unhideWhenUsed="1"/>
-    <w:lsdException w:name="List Continue 4" w:semiHidden="1" w:unhideWhenUsed="1"/>
-    <w:lsdException w:name="List Continue 5" w:semiHidden="1" w:unhideWhenUsed="1"/>
-    <w:lsdException w:name="Message Header" w:semiHidden="1" w:unhideWhenUsed="1"/>
-    <w:lsdException w:name="Subtitle" w:uiPriority="11" w:qFormat="1"/>
-    <w:lsdException w:name="Salutation" w:semiHidden="1" w:unhideWhenUsed="1"/>
-    <w:lsdException w:name="Date" w:semiHidden="1" w:unhideWhenUsed="1"/>
-    <w:lsdException w:name="Body Text First Indent" w:semiHidden="1" w:unhideWhenUsed="1"/>
-    <w:lsdException w:name="Body Text First Indent 2" w:semiHidden="1" w:unhideWhenUsed="1"/>
-    <w:lsdException w:name="Note Heading" w:semiHidden="1" w:unhideWhenUsed="1"/>
-    <w:lsdException w:name="Body Text 2" w:semiHidden="1" w:unhideWhenUsed="1"/>
-    <w:lsdException w:name="Body Text 3" w:semiHidden="1" w:unhideWhenUsed="1"/>
-    <w:lsdException w:name="Body Text Indent 2" w:semiHidden="1" w:unhideWhenUsed="1"/>
-    <w:lsdException w:name="Body Text Indent 3" w:semiHidden="1" w:unhideWhenUsed="1"/>
-    <w:lsdException w:name="Block Text" w:semiHidden="1" w:unhideWhenUsed="1"/>
-    <w:lsdException w:name="Hyperlink" w:semiHidden="1" w:unhideWhenUsed="1"/>
-    <w:lsdException w:name="FollowedHyperlink" w:semiHidden="1" w:unhideWhenUsed="1"/>
-    <w:lsdException w:name="Strong" w:uiPriority="22" w:qFormat="1"/>
-    <w:lsdException w:name="Emphasis" w:uiPriority="20" w:qFormat="1"/>
-    <w:lsdException w:name="Document Map" w:semiHidden="1" w:unhideWhenUsed="1"/>
-    <w:lsdException w:name="Plain Text" w:semiHidden="1" w:unhideWhenUsed="1"/>
-    <w:lsdException w:name="E-mail Signature" w:semiHidden="1" w:unhideWhenUsed="1"/>
-    <w:lsdException w:name="HTML Top of Form" w:semiHidden="1" w:unhideWhenUsed="1"/>
-    <w:lsdException w:name="HTML Bottom of Form" w:semiHidden="1" w:unhideWhenUsed="1"/>
-    <w:lsdException w:name="Normal (Web)" w:semiHidden="1" w:unhideWhenUsed="1"/>
-    <w:lsdException w:name="HTML Acronym" w:semiHidden="1" w:unhideWhenUsed="1"/>
-    <w:lsdException w:name="HTML Address" w:semiHidden="1" w:unhideWhenUsed="1"/>
-    <w:lsdException w:name="HTML Cite" w:semiHidden="1" w:unhideWhenUsed="1"/>
-    <w:lsdException w:name="HTML Code" w:semiHidden="1" w:unhideWhenUsed="1"/>
-    <w:lsdException w:name="HTML Definition" w:semiHidden="1" w:unhideWhenUsed="1"/>
-    <w:lsdException w:name="HTML Keyboard" w:semiHidden="1" w:unhideWhenUsed="1"/>
-    <w:lsdException w:name="HTML Preformatted" w:semiHidden="1" w:unhideWhenUsed="1"/>
-    <w:lsdException w:name="HTML Sample" w:semiHidden="1" w:unhideWhenUsed="1"/>
-    <w:lsdException w:name="HTML Typewriter" w:semiHidden="1" w:unhideWhenUsed="1"/>
-    <w:lsdException w:name="HTML Variable" w:semiHidden="1" w:unhideWhenUsed="1"/>
-    <w:lsdException w:name="Normal Table" w:semiHidden="1" w:unhideWhenUsed="1"/>
-    <w:lsdException w:name="annotation subject" w:semiHidden="1" w:unhideWhenUsed="1"/>
-    <w:lsdException w:name="No List" w:semiHidden="1" w:unhideWhenUsed="1"/>
-    <w:lsdException w:name="Outline List 1" w:semiHidden="1" w:unhideWhenUsed="1"/>
-    <w:lsdException w:name="Outline List 2" w:semiHidden="1" w:unhideWhenUsed="1"/>
-    <w:lsdException w:name="Outline List 3" w:semiHidden="1" w:unhideWhenUsed="1"/>
-    <w:lsdException w:name="Table Simple 1" w:semiHidden="1" w:unhideWhenUsed="1"/>
-    <w:lsdException w:name="Table Simple 2" w:semiHidden="1" w:unhideWhenUsed="1"/>
-    <w:lsdException w:name="Table Simple 3" w:semiHidden="1" w:unhideWhenUsed="1"/>
-    <w:lsdException w:name="Table Classic 1" w:semiHidden="1" w:unhideWhenUsed="1"/>
-    <w:lsdException w:name="Table Classic 2" w:semiHidden="1" w:unhideWhenUsed="1"/>
-    <w:lsdException w:name="Table Classic 3" w:semiHidden="1" w:unhideWhenUsed="1"/>
-    <w:lsdException w:name="Table Classic 4" w:semiHidden="1" w:unhideWhenUsed="1"/>
-    <w:lsdException w:name="Table Colorful 1" w:semiHidden="1" w:unhideWhenUsed="1"/>
-    <w:lsdException w:name="Table Colorful 2" w:semiHidden="1" w:unhideWhenUsed="1"/>
-    <w:lsdException w:name="Table Colorful 3" w:semiHidden="1" w:unhideWhenUsed="1"/>
-    <w:lsdException w:name="Table Columns 1" w:semiHidden="1" w:unhideWhenUsed="1"/>
-    <w:lsdException w:name="Table Columns 2" w:semiHidden="1" w:unhideWhenUsed="1"/>
-    <w:lsdException w:name="Table Columns 3" w:semiHidden="1" w:unhideWhenUsed="1"/>
-    <w:lsdException w:name="Table Columns 4" w:semiHidden="1" w:unhideWhenUsed="1"/>
-    <w:lsdException w:name="Table Columns 5" w:semiHidden="1" w:unhideWhenUsed="1"/>
-    <w:lsdException w:name="Table Grid 1" w:semiHidden="1" w:unhideWhenUsed="1"/>
-    <w:lsdException w:name="Table Grid 2" w:semiHidden="1" w:unhideWhenUsed="1"/>
-    <w:lsdException w:name="Table Grid 3" w:semiHidden="1" w:unhideWhenUsed="1"/>
-    <w:lsdException w:name="Table Grid 4" w:semiHidden="1" w:unhideWhenUsed="1"/>
-    <w:lsdException w:name="Table Grid 5" w:semiHidden="1" w:unhideWhenUsed="1"/>
-    <w:lsdException w:name="Table Grid 6" w:semiHidden="1" w:unhideWhenUsed="1"/>
-    <w:lsdException w:name="Table Grid 7" w:semiHidden="1" w:unhideWhenUsed="1"/>
-    <w:lsdException w:name="Table Grid 8" w:semiHidden="1" w:unhideWhenUsed="1"/>
-    <w:lsdException w:name="Table List 1" w:semiHidden="1" w:unhideWhenUsed="1"/>
-    <w:lsdException w:name="Table List 2" w:semiHidden="1" w:unhideWhenUsed="1"/>
-    <w:lsdException w:name="Table List 3" w:semiHidden="1" w:unhideWhenUsed="1"/>
-    <w:lsdException w:name="Table List 4" w:semiHidden="1" w:unhideWhenUsed="1"/>
-    <w:lsdException w:name="Table List 5" w:semiHidden="1" w:unhideWhenUsed="1"/>
-    <w:lsdException w:name="Table List 6" w:semiHidden="1" w:unhideWhenUsed="1"/>
-    <w:lsdException w:name="Table List 7" w:semiHidden="1" w:unhideWhenUsed="1"/>
-    <w:lsdException w:name="Table List 8" w:semiHidden="1" w:unhideWhenUsed="1"/>
-    <w:lsdException w:name="Table 3D effects 1" w:semiHidden="1" w:unhideWhenUsed="1"/>
-    <w:lsdException w:name="Table 3D effects 2" w:semiHidden="1" w:unhideWhenUsed="1"/>
-    <w:lsdException w:name="Table 3D effects 3" w:semiHidden="1" w:unhideWhenUsed="1"/>
-    <w:lsdException w:name="Table Contemporary" w:semiHidden="1" w:unhideWhenUsed="1"/>
-    <w:lsdException w:name="Table Elegant" w:semiHidden="1" w:unhideWhenUsed="1"/>
-    <w:lsdException w:name="Table Professional" w:semiHidden="1" w:unhideWhenUsed="1"/>
-    <w:lsdException w:name="Table Subtle 1" w:semiHidden="1" w:unhideWhenUsed="1"/>
-    <w:lsdException w:name="Table Subtle 2" w:semiHidden="1" w:unhideWhenUsed="1"/>
-    <w:lsdException w:name="Table Web 1" w:semiHidden="1" w:unhideWhenUsed="1"/>
-    <w:lsdException w:name="Table Web 2" w:semiHidden="1" w:unhideWhenUsed="1"/>
-    <w:lsdException w:name="Table Web 3" w:semiHidden="1" w:unhideWhenUsed="1"/>
-    <w:lsdException w:name="Balloon Text" w:semiHidden="1" w:unhideWhenUsed="1"/>
-    <w:lsdException w:name="Table Grid" w:uiPriority="59"/>
-    <w:lsdException w:name="Table Theme" w:semiHidden="1" w:unhideWhenUsed="1"/>
-    <w:lsdException w:name="Placeholder Text" w:semiHidden="1"/>
-    <w:lsdException w:name="No Spacing" w:uiPriority="1" w:qFormat="1"/>
-    <w:lsdException w:name="Light Shading" w:uiPriority="60"/>
-    <w:lsdException w:name="Light List" w:uiPriority="61"/>
-    <w:lsdException w:name="Light Grid" w:uiPriority="62"/>
-    <w:lsdException w:name="Medium Shading 1" w:uiPriority="63"/>
-    <w:lsdException w:name="Medium Shading 2" w:uiPriority="64"/>
-    <w:lsdException w:name="Medium List 1" w:uiPriority="65"/>
-    <w:lsdException w:name="Medium List 2" w:uiPriority="66"/>
-    <w:lsdException w:name="Medium Grid 1" w:uiPriority="67"/>
-    <w:lsdException w:name="Medium Grid 2" w:uiPriority="68"/>
-    <w:lsdException w:name="Medium Grid 3" w:uiPriority="69"/>
-    <w:lsdException w:name="Dark List" w:uiPriority="70"/>
-    <w:lsdException w:name="Colorful Shading" w:uiPriority="71"/>
-    <w:lsdException w:name="Colorful List" w:uiPriority="72"/>
-    <w:lsdException w:name="Colorful Grid" w:uiPriority="73"/>
-    <w:lsdException w:name="Light Shading Accent 1" w:uiPriority="60"/>
-    <w:lsdException w:name="Light List Accent 1" w:uiPriority="61"/>
-    <w:lsdException w:name="Light Grid Accent 1" w:uiPriority="62"/>
-    <w:lsdException w:name="Medium Shading 1 Accent 1" w:uiPriority="63"/>
-    <w:lsdException w:name="Medium Shading 2 Accent 1" w:uiPriority="64"/>
-    <w:lsdException w:name="Medium List 1 Accent 1" w:uiPriority="65"/>
-    <w:lsdException w:name="Revision" w:semiHidden="1"/>
-    <w:lsdException w:name="List Paragraph" w:uiPriority="34" w:qFormat="1"/>
-    <w:lsdException w:name="Quote" w:uiPriority="29" w:qFormat="1"/>
-    <w:lsdException w:name="Intense Quote" w:uiPriority="30" w:qFormat="1"/>
-    <w:lsdException w:name="Medium List 2 Accent 1" w:uiPriority="66"/>
-    <w:lsdException w:name="Medium Grid 1 Accent 1" w:uiPriority="67"/>
-    <w:lsdException w:name="Medium Grid 2 Accent 1" w:uiPriority="68"/>
-    <w:lsdException w:name="Medium Grid 3 Accent 1" w:uiPriority="69"/>
-    <w:lsdException w:name="Dark List Accent 1" w:uiPriority="70"/>
-    <w:lsdException w:name="Colorful Shading Accent 1" w:uiPriority="71"/>
-    <w:lsdException w:name="Colorful List Accent 1" w:uiPriority="72"/>
-    <w:lsdException w:name="Colorful Grid Accent 1" w:uiPriority="73"/>
-    <w:lsdException w:name="Light Shading Accent 2" w:uiPriority="60"/>
-    <w:lsdException w:name="Light List Accent 2" w:uiPriority="61"/>
-    <w:lsdException w:name="Light Grid Accent 2" w:uiPriority="62"/>
-    <w:lsdException w:name="Medium Shading 1 Accent 2" w:uiPriority="63"/>
-    <w:lsdException w:name="Medium Shading 2 Accent 2" w:uiPriority="64"/>
-    <w:lsdException w:name="Medium List 1 Accent 2" w:uiPriority="65"/>
-    <w:lsdException w:name="Medium List 2 Accent 2" w:uiPriority="66"/>
-    <w:lsdException w:name="Medium Grid 1 Accent 2" w:uiPriority="67"/>
-    <w:lsdException w:name="Medium Grid 2 Accent 2" w:uiPriority="68"/>
-    <w:lsdException w:name="Medium Grid 3 Accent 2" w:uiPriority="69"/>
-    <w:lsdException w:name="Dark List Accent 2" w:uiPriority="70"/>
-    <w:lsdException w:name="Colorful Shading Accent 2" w:uiPriority="71"/>
-    <w:lsdException w:name="Colorful List Accent 2" w:uiPriority="72"/>
-    <w:lsdException w:name="Colorful Grid Accent 2" w:uiPriority="73"/>
-    <w:lsdException w:name="Light Shading Accent 3" w:uiPriority="60"/>
-    <w:lsdException w:name="Light List Accent 3" w:uiPriority="61"/>
-    <w:lsdException w:name="Light Grid Accent 3" w:uiPriority="62"/>
-    <w:lsdException w:name="Medium Shading 1 Accent 3" w:uiPriority="63"/>
-    <w:lsdException w:name="Medium Shading 2 Accent 3" w:uiPriority="64"/>
-    <w:lsdException w:name="Medium List 1 Accent 3" w:uiPriority="65"/>
-    <w:lsdException w:name="Medium List 2 Accent 3" w:uiPriority="66"/>
-    <w:lsdException w:name="Medium Grid 1 Accent 3" w:uiPriority="67"/>
-    <w:lsdException w:name="Medium Grid 2 Accent 3" w:uiPriority="68"/>
-    <w:lsdException w:name="Medium Grid 3 Accent 3" w:uiPriority="69"/>
-    <w:lsdException w:name="Dark List Accent 3" w:uiPriority="70"/>
-    <w:lsdException w:name="Colorful Shading Accent 3" w:uiPriority="71"/>
-    <w:lsdException w:name="Colorful List Accent 3" w:uiPriority="72"/>
-    <w:lsdException w:name="Colorful Grid Accent 3" w:uiPriority="73"/>
-    <w:lsdException w:name="Light Shading Accent 4" w:uiPriority="60"/>
-    <w:lsdException w:name="Light List Accent 4" w:uiPriority="61"/>
-    <w:lsdException w:name="Light Grid Accent 4" w:uiPriority="62"/>
-    <w:lsdException w:name="Medium Shading 1 Accent 4" w:uiPriority="63"/>
-    <w:lsdException w:name="Medium Shading 2 Accent 4" w:uiPriority="64"/>
-    <w:lsdException w:name="Medium List 1 Accent 4" w:uiPriority="65"/>
-    <w:lsdException w:name="Medium List 2 Accent 4" w:uiPriority="66"/>
-    <w:lsdException w:name="Medium Grid 1 Accent 4" w:uiPriority="67"/>
-    <w:lsdException w:name="Medium Grid 2 Accent 4" w:uiPriority="68"/>
-    <w:lsdException w:name="Medium Grid 3 Accent 4" w:uiPriority="69"/>
-    <w:lsdException w:name="Dark List Accent 4" w:uiPriority="70"/>
-    <w:lsdException w:name="Colorful Shading Accent 4" w:uiPriority="71"/>
-    <w:lsdException w:name="Colorful List Accent 4" w:uiPriority="72"/>
-    <w:lsdException w:name="Colorful Grid Accent 4" w:uiPriority="73"/>
-    <w:lsdException w:name="Light Shading Accent 5" w:uiPriority="60"/>
-    <w:lsdException w:name="Light List Accent 5" w:uiPriority="61"/>
-    <w:lsdException w:name="Light Grid Accent 5" w:uiPriority="62"/>
-    <w:lsdException w:name="Medium Shading 1 Accent 5" w:uiPriority="63"/>
-    <w:lsdException w:name="Medium Shading 2 Accent 5" w:uiPriority="64"/>
-    <w:lsdException w:name="Medium List 1 Accent 5" w:uiPriority="65"/>
-    <w:lsdException w:name="Medium List 2 Accent 5" w:uiPriority="66"/>
-    <w:lsdException w:name="Medium Grid 1 Accent 5" w:uiPriority="67"/>
-    <w:lsdException w:name="Medium Grid 2 Accent 5" w:uiPriority="68"/>
-    <w:lsdException w:name="Medium Grid 3 Accent 5" w:uiPriority="69"/>
-    <w:lsdException w:name="Dark List Accent 5" w:uiPriority="70"/>
-    <w:lsdException w:name="Colorful Shading Accent 5" w:uiPriority="71"/>
-    <w:lsdException w:name="Colorful List Accent 5" w:uiPriority="72"/>
-    <w:lsdException w:name="Colorful Grid Accent 5" w:uiPriority="73"/>
-    <w:lsdException w:name="Light Shading Accent 6" w:uiPriority="60"/>
-    <w:lsdException w:name="Light List Accent 6" w:uiPriority="61"/>
-    <w:lsdException w:name="Light Grid Accent 6" w:uiPriority="62"/>
-    <w:lsdException w:name="Medium Shading 1 Accent 6" w:uiPriority="63"/>
-    <w:lsdException w:name="Medium Shading 2 Accent 6" w:uiPriority="64"/>
-    <w:lsdException w:name="Medium List 1 Accent 6" w:uiPriority="65"/>
-    <w:lsdException w:name="Medium List 2 Accent 6" w:uiPriority="66"/>
-    <w:lsdException w:name="Medium Grid 1 Accent 6" w:uiPriority="67"/>
-    <w:lsdException w:name="Medium Grid 2 Accent 6" w:uiPriority="68"/>
-    <w:lsdException w:name="Medium Grid 3 Accent 6" w:uiPriority="69"/>
-    <w:lsdException w:name="Dark List Accent 6" w:uiPriority="70"/>
-    <w:lsdException w:name="Colorful Shading Accent 6" w:uiPriority="71"/>
-    <w:lsdException w:name="Colorful List Accent 6" w:uiPriority="72"/>
-    <w:lsdException w:name="Colorful Grid Accent 6" w:uiPriority="73"/>
-    <w:lsdException w:name="Subtle Emphasis" w:uiPriority="19" w:qFormat="1"/>
-    <w:lsdException w:name="Intense Emphasis" w:uiPriority="21" w:qFormat="1"/>
-    <w:lsdException w:name="Subtle Reference" w:uiPriority="31" w:qFormat="1"/>
-    <w:lsdException w:name="Intense Reference" w:uiPriority="32" w:qFormat="1"/>
-    <w:lsdException w:name="Book Title" w:uiPriority="33" w:qFormat="1"/>
-    <w:lsdException w:name="Bibliography" w:semiHidden="1" w:uiPriority="37" w:unhideWhenUsed="1"/>
-    <w:lsdException w:name="TOC Heading" w:semiHidden="1" w:uiPriority="39" w:unhideWhenUsed="1" w:qFormat="1"/>
-    <w:lsdException w:name="Plain Table 1" w:uiPriority="41"/>
-    <w:lsdException w:name="Plain Table 2" w:uiPriority="42"/>
-    <w:lsdException w:name="Plain Table 3" w:uiPriority="43"/>
-    <w:lsdException w:name="Plain Table 4" w:uiPriority="44"/>
-    <w:lsdException w:name="Plain Table 5" w:uiPriority="45"/>
-    <w:lsdException w:name="Grid Table Light" w:uiPriority="40"/>
-    <w:lsdException w:name="Grid Table 1 Light" w:uiPriority="46"/>
-    <w:lsdException w:name="Grid Table 2" w:uiPriority="47"/>
-    <w:lsdException w:name="Grid Table 3" w:uiPriority="48"/>
-    <w:lsdException w:name="Grid Table 4" w:uiPriority="49"/>
-    <w:lsdException w:name="Grid Table 5 Dark" w:uiPriority="50"/>
-    <w:lsdException w:name="Grid Table 6 Colorful" w:uiPriority="51"/>
-    <w:lsdException w:name="Grid Table 7 Colorful" w:uiPriority="52"/>
-    <w:lsdException w:name="Grid Table 1 Light Accent 1" w:uiPriority="46"/>
-    <w:lsdException w:name="Grid Table 2 Accent 1" w:uiPriority="47"/>
-    <w:lsdException w:name="Grid Table 3 Accent 1" w:uiPriority="48"/>
-    <w:lsdException w:name="Grid Table 4 Accent 1" w:uiPriority="49"/>
-    <w:lsdException w:name="Grid Table 5 Dark Accent 1" w:uiPriority="50"/>
-    <w:lsdException w:name="Grid Table 6 Colorful Accent 1" w:uiPriority="51"/>
-    <w:lsdException w:name="Grid Table 7 Colorful Accent 1" w:uiPriority="52"/>
-    <w:lsdException w:name="Grid Table 1 Light Accent 2" w:uiPriority="46"/>
-    <w:lsdException w:name="Grid Table 2 Accent 2" w:uiPriority="47"/>
-    <w:lsdException w:name="Grid Table 3 Accent 2" w:uiPriority="48"/>
-    <w:lsdException w:name="Grid Table 4 Accent 2" w:uiPriority="49"/>
-    <w:lsdException w:name="Grid Table 5 Dark Accent 2" w:uiPriority="50"/>
-    <w:lsdException w:name="Grid Table 6 Colorful Accent 2" w:uiPriority="51"/>
-    <w:lsdException w:name="Grid Table 7 Colorful Accent 2" w:uiPriority="52"/>
-    <w:lsdException w:name="Grid Table 1 Light Accent 3" w:uiPriority="46"/>
-    <w:lsdException w:name="Grid Table 2 Accent 3" w:uiPriority="47"/>
-    <w:lsdException w:name="Grid Table 3 Accent 3" w:uiPriority="48"/>
-    <w:lsdException w:name="Grid Table 4 Accent 3" w:uiPriority="49"/>
-    <w:lsdException w:name="Grid Table 5 Dark Accent 3" w:uiPriority="50"/>
-    <w:lsdException w:name="Grid Table 6 Colorful Accent 3" w:uiPriority="51"/>
-    <w:lsdException w:name="Grid Table 7 Colorful Accent 3" w:uiPriority="52"/>
-    <w:lsdException w:name="Grid Table 1 Light Accent 4" w:uiPriority="46"/>
-    <w:lsdException w:name="Grid Table 2 Accent 4" w:uiPriority="47"/>
-    <w:lsdException w:name="Grid Table 3 Accent 4" w:uiPriority="48"/>
-    <w:lsdException w:name="Grid Table 4 Accent 4" w:uiPriority="49"/>
-    <w:lsdException w:name="Grid Table 5 Dark Accent 4" w:uiPriority="50"/>
-    <w:lsdException w:name="Grid Table 6 Colorful Accent 4" w:uiPriority="51"/>
-    <w:lsdException w:name="Grid Table 7 Colorful Accent 4" w:uiPriority="52"/>
-    <w:lsdException w:name="Grid Table 1 Light Accent 5" w:uiPriority="46"/>
-    <w:lsdException w:name="Grid Table 2 Accent 5" w:uiPriority="47"/>
-    <w:lsdException w:name="Grid Table 3 Accent 5" w:uiPriority="48"/>
-    <w:lsdException w:name="Grid Table 4 Accent 5" w:uiPriority="49"/>
-    <w:lsdException w:name="Grid Table 5 Dark Accent 5" w:uiPriority="50"/>
-    <w:lsdException w:name="Grid Table 6 Colorful Accent 5" w:uiPriority="51"/>
-    <w:lsdException w:name="Grid Table 7 Colorful Accent 5" w:uiPriority="52"/>
-    <w:lsdException w:name="Grid Table 1 Light Accent 6" w:uiPriority="46"/>
-    <w:lsdException w:name="Grid Table 2 Accent 6" w:uiPriority="47"/>
-    <w:lsdException w:name="Grid Table 3 Accent 6" w:uiPriority="48"/>
-    <w:lsdException w:name="Grid Table 4 Accent 6" w:uiPriority="49"/>
-    <w:lsdException w:name="Grid Table 5 Dark Accent 6" w:uiPriority="50"/>
-    <w:lsdException w:name="Grid Table 6 Colorful Accent 6" w:uiPriority="51"/>
-    <w:lsdException w:name="Grid Table 7 Colorful Accent 6" w:uiPriority="52"/>
-    <w:lsdException w:name="List Table 1 Light" w:uiPriority="46"/>
-    <w:lsdException w:name="List Table 2" w:uiPriority="47"/>
-    <w:lsdException w:name="List Table 3" w:uiPriority="48"/>
-    <w:lsdException w:name="List Table 4" w:uiPriority="49"/>
-    <w:lsdException w:name="List Table 5 Dark" w:uiPriority="50"/>
-    <w:lsdException w:name="List Table 6 Colorful" w:uiPriority="51"/>
-    <w:lsdException w:name="List Table 7 Colorful" w:uiPriority="52"/>
-    <w:lsdException w:name="List Table 1 Light Accent 1" w:uiPriority="46"/>
-    <w:lsdException w:name="List Table 2 Accent 1" w:uiPriority="47"/>
-    <w:lsdException w:name="List Table 3 Accent 1" w:uiPriority="48"/>
-    <w:lsdException w:name="List Table 4 Accent 1" w:uiPriority="49"/>
-    <w:lsdException w:name="List Table 5 Dark Accent 1" w:uiPriority="50"/>
-    <w:lsdException w:name="List Table 6 Colorful Accent 1" w:uiPriority="51"/>
-    <w:lsdException w:name="List Table 7 Colorful Accent 1" w:uiPriority="52"/>
-    <w:lsdException w:name="List Table 1 Light Accent 2" w:uiPriority="46"/>
-    <w:lsdException w:name="List Table 2 Accent 2" w:uiPriority="47"/>
-    <w:lsdException w:name="List Table 3 Accent 2" w:uiPriority="48"/>
-    <w:lsdException w:name="List Table 4 Accent 2" w:uiPriority="49"/>
-    <w:lsdException w:name="List Table 5 Dark Accent 2" w:uiPriority="50"/>
-    <w:lsdException w:name="List Table 6 Colorful Accent 2" w:uiPriority="51"/>
-    <w:lsdException w:name="List Table 7 Colorful Accent 2" w:uiPriority="52"/>
-    <w:lsdException w:name="List Table 1 Light Accent 3" w:uiPriority="46"/>
-    <w:lsdException w:name="List Table 2 Accent 3" w:uiPriority="47"/>
-    <w:lsdException w:name="List Table 3 Accent 3" w:uiPriority="48"/>
-    <w:lsdException w:name="List Table 4 Accent 3" w:uiPriority="49"/>
-    <w:lsdException w:name="List Table 5 Dark Accent 3" w:uiPriority="50"/>
-    <w:lsdException w:name="List Table 6 Colorful Accent 3" w:uiPriority="51"/>
-    <w:lsdException w:name="List Table 7 Colorful Accent 3" w:uiPriority="52"/>
-    <w:lsdException w:name="List Table 1 Light Accent 4" w:uiPriority="46"/>
-    <w:lsdException w:name="List Table 2 Accent 4" w:uiPriority="47"/>
-    <w:lsdException w:name="List Table 3 Accent 4" w:uiPriority="48"/>
-    <w:lsdException w:name="List Table 4 Accent 4" w:uiPriority="49"/>
-    <w:lsdException w:name="List Table 5 Dark Accent 4" w:uiPriority="50"/>
-    <w:lsdException w:name="List Table 6 Colorful Accent 4" w:uiPriority="51"/>
-    <w:lsdException w:name="List Table 7 Colorful Accent 4" w:uiPriority="52"/>
-    <w:lsdException w:name="List Table 1 Light Accent 5" w:uiPriority="46"/>
-    <w:lsdException w:name="List Table 2 Accent 5" w:uiPriority="47"/>
-    <w:lsdException w:name="List Table 3 Accent 5" w:uiPriority="48"/>
-    <w:lsdException w:name="List Table 4 Accent 5" w:uiPriority="49"/>
-    <w:lsdException w:name="List Table 5 Dark Accent 5" w:uiPriority="50"/>
-    <w:lsdException w:name="List Table 6 Colorful Accent 5" w:uiPriority="51"/>
-    <w:lsdException w:name="List Table 7 Colorful Accent 5" w:uiPriority="52"/>
-    <w:lsdException w:name="List Table 1 Light Accent 6" w:uiPriority="46"/>
-    <w:lsdException w:name="List Table 2 Accent 6" w:uiPriority="47"/>
-    <w:lsdException w:name="List Table 3 Accent 6" w:uiPriority="48"/>
-    <w:lsdException w:name="List Table 4 Accent 6" w:uiPriority="49"/>
-    <w:lsdException w:name="List Table 5 Dark Accent 6" w:uiPriority="50"/>
-    <w:lsdException w:name="List Table 6 Colorful Accent 6" w:uiPriority="51"/>
-    <w:lsdException w:name="List Table 7 Colorful Accent 6" w:uiPriority="52"/>
+  <w:latentStyles w:defLockedState="0" w:defUIPriority="99" w:defSemiHidden="1" w:defUnhideWhenUsed="1" w:defQFormat="0" w:count="267">
+    <w:lsdException w:name="Normal" w:semiHidden="0" w:uiPriority="0" w:unhideWhenUsed="0" w:qFormat="1"/>
+    <w:lsdException w:name="heading 1" w:semiHidden="0" w:uiPriority="9" w:unhideWhenUsed="0" w:qFormat="1"/>
+    <w:lsdException w:name="heading 2" w:uiPriority="9" w:qFormat="1"/>
+    <w:lsdException w:name="heading 3" w:uiPriority="9" w:qFormat="1"/>
+    <w:lsdException w:name="heading 4" w:uiPriority="9" w:qFormat="1"/>
+    <w:lsdException w:name="heading 5" w:uiPriority="9" w:qFormat="1"/>
+    <w:lsdException w:name="heading 6" w:uiPriority="9" w:qFormat="1"/>
+    <w:lsdException w:name="heading 7" w:uiPriority="9" w:qFormat="1"/>
+    <w:lsdException w:name="heading 8" w:uiPriority="9" w:qFormat="1"/>
+    <w:lsdException w:name="heading 9" w:uiPriority="9" w:qFormat="1"/>
+    <w:lsdException w:name="toc 1" w:uiPriority="39"/>
+    <w:lsdException w:name="toc 2" w:uiPriority="39"/>
+    <w:lsdException w:name="toc 3" w:uiPriority="39"/>
+    <w:lsdException w:name="toc 4" w:uiPriority="39"/>
+    <w:lsdException w:name="toc 5" w:uiPriority="39"/>
+    <w:lsdException w:name="toc 6" w:uiPriority="39"/>
+    <w:lsdException w:name="toc 7" w:uiPriority="39"/>
+    <w:lsdException w:name="toc 8" w:uiPriority="39"/>
+    <w:lsdException w:name="toc 9" w:uiPriority="39"/>
+    <w:lsdException w:name="caption" w:uiPriority="35" w:qFormat="1"/>
+    <w:lsdException w:name="Title" w:semiHidden="0" w:uiPriority="10" w:unhideWhenUsed="0" w:qFormat="1"/>
+    <w:lsdException w:name="Default Paragraph Font" w:uiPriority="1"/>
+    <w:lsdException w:name="Subtitle" w:semiHidden="0" w:uiPriority="11" w:unhideWhenUsed="0" w:qFormat="1"/>
+    <w:lsdException w:name="Strong" w:semiHidden="0" w:uiPriority="22" w:unhideWhenUsed="0" w:qFormat="1"/>
+    <w:lsdException w:name="Emphasis" w:semiHidden="0" w:uiPriority="20" w:unhideWhenUsed="0" w:qFormat="1"/>
+    <w:lsdException w:name="Table Grid" w:semiHidden="0" w:uiPriority="59" w:unhideWhenUsed="0"/>
+    <w:lsdException w:name="Placeholder Text" w:unhideWhenUsed="0"/>
+    <w:lsdException w:name="No Spacing" w:semiHidden="0" w:uiPriority="1" w:unhideWhenUsed="0" w:qFormat="1"/>
+    <w:lsdException w:name="Light Shading" w:semiHidden="0" w:uiPriority="60" w:unhideWhenUsed="0"/>
+    <w:lsdException w:name="Light List" w:semiHidden="0" w:uiPriority="61" w:unhideWhenUsed="0"/>
+    <w:lsdException w:name="Light Grid" w:semiHidden="0" w:uiPriority="62" w:unhideWhenUsed="0"/>
+    <w:lsdException w:name="Medium Shading 1" w:semiHidden="0" w:uiPriority="63" w:unhideWhenUsed="0"/>
+    <w:lsdException w:name="Medium Shading 2" w:semiHidden="0" w:uiPriority="64" w:unhideWhenUsed="0"/>
+    <w:lsdException w:name="Medium List 1" w:semiHidden="0" w:uiPriority="65" w:unhideWhenUsed="0"/>
+    <w:lsdException w:name="Medium List 2" w:semiHidden="0" w:uiPriority="66" w:unhideWhenUsed="0"/>
+    <w:lsdException w:name="Medium Grid 1" w:semiHidden="0" w:uiPriority="67" w:unhideWhenUsed="0"/>
+    <w:lsdException w:name="Medium Grid 2" w:semiHidden="0" w:uiPriority="68" w:unhideWhenUsed="0"/>
+    <w:lsdException w:name="Medium Grid 3" w:semiHidden="0" w:uiPriority="69" w:unhideWhenUsed="0"/>
+    <w:lsdException w:name="Dark List" w:semiHidden="0" w:uiPriority="70" w:unhideWhenUsed="0"/>
+    <w:lsdException w:name="Colorful Shading" w:semiHidden="0" w:uiPriority="71" w:unhideWhenUsed="0"/>
+    <w:lsdException w:name="Colorful List" w:semiHidden="0" w:uiPriority="72" w:unhideWhenUsed="0"/>
+    <w:lsdException w:name="Colorful Grid" w:semiHidden="0" w:uiPriority="73" w:unhideWhenUsed="0"/>
+    <w:lsdException w:name="Light Shading Accent 1" w:semiHidden="0" w:uiPriority="60" w:unhideWhenUsed="0"/>
+    <w:lsdException w:name="Light List Accent 1" w:semiHidden="0" w:uiPriority="61" w:unhideWhenUsed="0"/>
+    <w:lsdException w:name="Light Grid Accent 1" w:semiHidden="0" w:uiPriority="62" w:unhideWhenUsed="0"/>
+    <w:lsdException w:name="Medium Shading 1 Accent 1" w:semiHidden="0" w:uiPriority="63" w:unhideWhenUsed="0"/>
+    <w:lsdException w:name="Medium Shading 2 Accent 1" w:semiHidden="0" w:uiPriority="64" w:unhideWhenUsed="0"/>
+    <w:lsdException w:name="Medium List 1 Accent 1" w:semiHidden="0" w:uiPriority="65" w:unhideWhenUsed="0"/>
+    <w:lsdException w:name="Revision" w:unhideWhenUsed="0"/>
+    <w:lsdException w:name="List Paragraph" w:semiHidden="0" w:uiPriority="34" w:unhideWhenUsed="0" w:qFormat="1"/>
+    <w:lsdException w:name="Quote" w:semiHidden="0" w:uiPriority="29" w:unhideWhenUsed="0" w:qFormat="1"/>
+    <w:lsdException w:name="Intense Quote" w:semiHidden="0" w:uiPriority="30" w:unhideWhenUsed="0" w:qFormat="1"/>
+    <w:lsdException w:name="Medium List 2 Accent 1" w:semiHidden="0" w:uiPriority="66" w:unhideWhenUsed="0"/>
+    <w:lsdException w:name="Medium Grid 1 Accent 1" w:semiHidden="0" w:uiPriority="67" w:unhideWhenUsed="0"/>
+    <w:lsdException w:name="Medium Grid 2 Accent 1" w:semiHidden="0" w:uiPriority="68" w:unhideWhenUsed="0"/>
+    <w:lsdException w:name="Medium Grid 3 Accent 1" w:semiHidden="0" w:uiPriority="69" w:unhideWhenUsed="0"/>
+    <w:lsdException w:name="Dark List Accent 1" w:semiHidden="0" w:uiPriority="70" w:unhideWhenUsed="0"/>
+    <w:lsdException w:name="Colorful Shading Accent 1" w:semiHidden="0" w:uiPriority="71" w:unhideWhenUsed="0"/>
+    <w:lsdException w:name="Colorful List Accent 1" w:semiHidden="0" w:uiPriority="72" w:unhideWhenUsed="0"/>
+    <w:lsdException w:name="Colorful Grid Accent 1" w:semiHidden="0" w:uiPriority="73" w:unhideWhenUsed="0"/>
+    <w:lsdException w:name="Light Shading Accent 2" w:semiHidden="0" w:uiPriority="60" w:unhideWhenUsed="0"/>
+    <w:lsdException w:name="Light List Accent 2" w:semiHidden="0" w:uiPriority="61" w:unhideWhenUsed="0"/>
+    <w:lsdException w:name="Light Grid Accent 2" w:semiHidden="0" w:uiPriority="62" w:unhideWhenUsed="0"/>
+    <w:lsdException w:name="Medium Shading 1 Accent 2" w:semiHidden="0" w:uiPriority="63" w:unhideWhenUsed="0"/>
+    <w:lsdException w:name="Medium Shading 2 Accent 2" w:semiHidden="0" w:uiPriority="64" w:unhideWhenUsed="0"/>
+    <w:lsdException w:name="Medium List 1 Accent 2" w:semiHidden="0" w:uiPriority="65" w:unhideWhenUsed="0"/>
+    <w:lsdException w:name="Medium List 2 Accent 2" w:semiHidden="0" w:uiPriority="66" w:unhideWhenUsed="0"/>
+    <w:lsdException w:name="Medium Grid 1 Accent 2" w:semiHidden="0" w:uiPriority="67" w:unhideWhenUsed="0"/>
+    <w:lsdException w:name="Medium Grid 2 Accent 2" w:semiHidden="0" w:uiPriority="68" w:unhideWhenUsed="0"/>
+    <w:lsdException w:name="Medium Grid 3 Accent 2" w:semiHidden="0" w:uiPriority="69" w:unhideWhenUsed="0"/>
+    <w:lsdException w:name="Dark List Accent 2" w:semiHidden="0" w:uiPriority="70" w:unhideWhenUsed="0"/>
+    <w:lsdException w:name="Colorful Shading Accent 2" w:semiHidden="0" w:uiPriority="71" w:unhideWhenUsed="0"/>
+    <w:lsdException w:name="Colorful List Accent 2" w:semiHidden="0" w:uiPriority="72" w:unhideWhenUsed="0"/>
+    <w:lsdException w:name="Colorful Grid Accent 2" w:semiHidden="0" w:uiPriority="73" w:unhideWhenUsed="0"/>
+    <w:lsdException w:name="Light Shading Accent 3" w:semiHidden="0" w:uiPriority="60" w:unhideWhenUsed="0"/>
+    <w:lsdException w:name="Light List Accent 3" w:semiHidden="0" w:uiPriority="61" w:unhideWhenUsed="0"/>
+    <w:lsdException w:name="Light Grid Accent 3" w:semiHidden="0" w:uiPriority="62" w:unhideWhenUsed="0"/>
+    <w:lsdException w:name="Medium Shading 1 Accent 3" w:semiHidden="0" w:uiPriority="63" w:unhideWhenUsed="0"/>
+    <w:lsdException w:name="Medium Shading 2 Accent 3" w:semiHidden="0" w:uiPriority="64" w:unhideWhenUsed="0"/>
+    <w:lsdException w:name="Medium List 1 Accent 3" w:semiHidden="0" w:uiPriority="65" w:unhideWhenUsed="0"/>
+    <w:lsdException w:name="Medium List 2 Accent 3" w:semiHidden="0" w:uiPriority="66" w:unhideWhenUsed="0"/>
+    <w:lsdException w:name="Medium Grid 1 Accent 3" w:semiHidden="0" w:uiPriority="67" w:unhideWhenUsed="0"/>
+    <w:lsdException w:name="Medium Grid 2 Accent 3" w:semiHidden="0" w:uiPriority="68" w:unhideWhenUsed="0"/>
+    <w:lsdException w:name="Medium Grid 3 Accent 3" w:semiHidden="0" w:uiPriority="69" w:unhideWhenUsed="0"/>
+    <w:lsdException w:name="Dark List Accent 3" w:semiHidden="0" w:uiPriority="70" w:unhideWhenUsed="0"/>
+    <w:lsdException w:name="Colorful Shading Accent 3" w:semiHidden="0" w:uiPriority="71" w:unhideWhenUsed="0"/>
+    <w:lsdException w:name="Colorful List Accent 3" w:semiHidden="0" w:uiPriority="72" w:unhideWhenUsed="0"/>
+    <w:lsdException w:name="Colorful Grid Accent 3" w:semiHidden="0" w:uiPriority="73" w:unhideWhenUsed="0"/>
+    <w:lsdException w:name="Light Shading Accent 4" w:semiHidden="0" w:uiPriority="60" w:unhideWhenUsed="0"/>
+    <w:lsdException w:name="Light List Accent 4" w:semiHidden="0" w:uiPriority="61" w:unhideWhenUsed="0"/>
+    <w:lsdException w:name="Light Grid Accent 4" w:semiHidden="0" w:uiPriority="62" w:unhideWhenUsed="0"/>
+    <w:lsdException w:name="Medium Shading 1 Accent 4" w:semiHidden="0" w:uiPriority="63" w:unhideWhenUsed="0"/>
+    <w:lsdException w:name="Medium Shading 2 Accent 4" w:semiHidden="0" w:uiPriority="64" w:unhideWhenUsed="0"/>
+    <w:lsdException w:name="Medium List 1 Accent 4" w:semiHidden="0" w:uiPriority="65" w:unhideWhenUsed="0"/>
+    <w:lsdException w:name="Medium List 2 Accent 4" w:semiHidden="0" w:uiPriority="66" w:unhideWhenUsed="0"/>
+    <w:lsdException w:name="Medium Grid 1 Accent 4" w:semiHidden="0" w:uiPriority="67" w:unhideWhenUsed="0"/>
+    <w:lsdException w:name="Medium Grid 2 Accent 4" w:semiHidden="0" w:uiPriority="68" w:unhideWhenUsed="0"/>
+    <w:lsdException w:name="Medium Grid 3 Accent 4" w:semiHidden="0" w:uiPriority="69" w:unhideWhenUsed="0"/>
+    <w:lsdException w:name="Dark List Accent 4" w:semiHidden="0" w:uiPriority="70" w:unhideWhenUsed="0"/>
+    <w:lsdException w:name="Colorful Shading Accent 4" w:semiHidden="0" w:uiPriority="71" w:unhideWhenUsed="0"/>
+    <w:lsdException w:name="Colorful List Accent 4" w:semiHidden="0" w:uiPriority="72" w:unhideWhenUsed="0"/>
+    <w:lsdException w:name="Colorful Grid Accent 4" w:semiHidden="0" w:uiPriority="73" w:unhideWhenUsed="0"/>
+    <w:lsdException w:name="Light Shading Accent 5" w:semiHidden="0" w:uiPriority="60" w:unhideWhenUsed="0"/>
+    <w:lsdException w:name="Light List Accent 5" w:semiHidden="0" w:uiPriority="61" w:unhideWhenUsed="0"/>
+    <w:lsdException w:name="Light Grid Accent 5" w:semiHidden="0" w:uiPriority="62" w:unhideWhenUsed="0"/>
+    <w:lsdException w:name="Medium Shading 1 Accent 5" w:semiHidden="0" w:uiPriority="63" w:unhideWhenUsed="0"/>
+    <w:lsdException w:name="Medium Shading 2 Accent 5" w:semiHidden="0" w:uiPriority="64" w:unhideWhenUsed="0"/>
+    <w:lsdException w:name="Medium List 1 Accent 5" w:semiHidden="0" w:uiPriority="65" w:unhideWhenUsed="0"/>
+    <w:lsdException w:name="Medium List 2 Accent 5" w:semiHidden="0" w:uiPriority="66" w:unhideWhenUsed="0"/>
+    <w:lsdException w:name="Medium Grid 1 Accent 5" w:semiHidden="0" w:uiPriority="67" w:unhideWhenUsed="0"/>
+    <w:lsdException w:name="Medium Grid 2 Accent 5" w:semiHidden="0" w:uiPriority="68" w:unhideWhenUsed="0"/>
+    <w:lsdException w:name="Medium Grid 3 Accent 5" w:semiHidden="0" w:uiPriority="69" w:unhideWhenUsed="0"/>
+    <w:lsdException w:name="Dark List Accent 5" w:semiHidden="0" w:uiPriority="70" w:unhideWhenUsed="0"/>
+    <w:lsdException w:name="Colorful Shading Accent 5" w:semiHidden="0" w:uiPriority="71" w:unhideWhenUsed="0"/>
+    <w:lsdException w:name="Colorful List Accent 5" w:semiHidden="0" w:uiPriority="72" w:unhideWhenUsed="0"/>
+    <w:lsdException w:name="Colorful Grid Accent 5" w:semiHidden="0" w:uiPriority="73" w:unhideWhenUsed="0"/>
+    <w:lsdException w:name="Light Shading Accent 6" w:semiHidden="0" w:uiPriority="60" w:unhideWhenUsed="0"/>
+    <w:lsdException w:name="Light List Accent 6" w:semiHidden="0" w:uiPriority="61" w:unhideWhenUsed="0"/>
+    <w:lsdException w:name="Light Grid Accent 6" w:semiHidden="0" w:uiPriority="62" w:unhideWhenUsed="0"/>
+    <w:lsdException w:name="Medium Shading 1 Accent 6" w:semiHidden="0" w:uiPriority="63" w:unhideWhenUsed="0"/>
+    <w:lsdException w:name="Medium Shading 2 Accent 6" w:semiHidden="0" w:uiPriority="64" w:unhideWhenUsed="0"/>
+    <w:lsdException w:name="Medium List 1 Accent 6" w:semiHidden="0" w:uiPriority="65" w:unhideWhenUsed="0"/>
+    <w:lsdException w:name="Medium List 2 Accent 6" w:semiHidden="0" w:uiPriority="66" w:unhideWhenUsed="0"/>
+    <w:lsdException w:name="Medium Grid 1 Accent 6" w:semiHidden="0" w:uiPriority="67" w:unhideWhenUsed="0"/>
+    <w:lsdException w:name="Medium Grid 2 Accent 6" w:semiHidden="0" w:uiPriority="68" w:unhideWhenUsed="0"/>
+    <w:lsdException w:name="Medium Grid 3 Accent 6" w:semiHidden="0" w:uiPriority="69" w:unhideWhenUsed="0"/>
+    <w:lsdException w:name="Dark List Accent 6" w:semiHidden="0" w:uiPriority="70" w:unhideWhenUsed="0"/>
+    <w:lsdException w:name="Colorful Shading Accent 6" w:semiHidden="0" w:uiPriority="71" w:unhideWhenUsed="0"/>
+    <w:lsdException w:name="Colorful List Accent 6" w:semiHidden="0" w:uiPriority="72" w:unhideWhenUsed="0"/>
+    <w:lsdException w:name="Colorful Grid Accent 6" w:semiHidden="0" w:uiPriority="73" w:unhideWhenUsed="0"/>
+    <w:lsdException w:name="Subtle Emphasis" w:semiHidden="0" w:uiPriority="19" w:unhideWhenUsed="0" w:qFormat="1"/>
+    <w:lsdException w:name="Intense Emphasis" w:semiHidden="0" w:uiPriority="21" w:unhideWhenUsed="0" w:qFormat="1"/>
+    <w:lsdException w:name="Subtle Reference" w:semiHidden="0" w:uiPriority="31" w:unhideWhenUsed="0" w:qFormat="1"/>
+    <w:lsdException w:name="Intense Reference" w:semiHidden="0" w:uiPriority="32" w:unhideWhenUsed="0" w:qFormat="1"/>
+    <w:lsdException w:name="Book Title" w:semiHidden="0" w:uiPriority="33" w:unhideWhenUsed="0" w:qFormat="1"/>
+    <w:lsdException w:name="Bibliography" w:uiPriority="37"/>
+    <w:lsdException w:name="TOC Heading" w:uiPriority="39" w:qFormat="1"/>
   </w:latentStyles>
   <w:style w:type="paragraph" w:default="1" w:styleId="Standard">
     <w:name w:val="Normal"/>
@@ -3432,6 +3448,7 @@
     <w:uiPriority w:val="99"/>
     <w:semiHidden/>
     <w:unhideWhenUsed/>
+    <w:qFormat/>
     <w:tblPr>
       <w:tblInd w:w="0" w:type="dxa"/>
       <w:tblCellMar>

</xml_diff>